<commit_message>
rename + reports finished
</commit_message>
<xml_diff>
--- a/CV_3-SIFT/CV_3-SIFT.docx
+++ b/CV_3-SIFT/CV_3-SIFT.docx
@@ -1,6 +1,6 @@
 
 <file path=word/document.xml><?xml version="1.0" encoding="utf-8"?>
-<w:document xmlns:wpc="http://schemas.microsoft.com/office/word/2010/wordprocessingCanvas" xmlns:cx="http://schemas.microsoft.com/office/drawing/2014/chartex" xmlns:cx1="http://schemas.microsoft.com/office/drawing/2015/9/8/chartex" xmlns:cx2="http://schemas.microsoft.com/office/drawing/2015/10/21/chartex" xmlns:cx3="http://schemas.microsoft.com/office/drawing/2016/5/9/chartex" xmlns:cx4="http://schemas.microsoft.com/office/drawing/2016/5/10/chartex" xmlns:cx5="http://schemas.microsoft.com/office/drawing/2016/5/11/chartex" xmlns:cx6="http://schemas.microsoft.com/office/drawing/2016/5/12/chartex" xmlns:cx7="http://schemas.microsoft.com/office/drawing/2016/5/13/chartex" xmlns:cx8="http://schemas.microsoft.com/office/drawing/2016/5/14/chartex" xmlns:mc="http://schemas.openxmlformats.org/markup-compatibility/2006" xmlns:aink="http://schemas.microsoft.com/office/drawing/2016/ink" xmlns:am3d="http://schemas.microsoft.com/office/drawing/2017/model3d" xmlns:o="urn:schemas-microsoft-com:office:office" xmlns:oel="http://schemas.microsoft.com/office/2019/extlst" xmlns:r="http://schemas.openxmlformats.org/officeDocument/2006/relationships" xmlns:m="http://schemas.openxmlformats.org/officeDocument/2006/math" xmlns:v="urn:schemas-microsoft-com:vml" xmlns:wp14="http://schemas.microsoft.com/office/word/2010/wordprocessingDrawing" xmlns:wp="http://schemas.openxmlformats.org/drawingml/2006/wordprocessingDrawing" xmlns:w10="urn:schemas-microsoft-com:office:word" xmlns:w="http://schemas.openxmlformats.org/wordprocessingml/2006/main" xmlns:w14="http://schemas.microsoft.com/office/word/2010/wordml" xmlns:w15="http://schemas.microsoft.com/office/word/2012/wordml" xmlns:w16cex="http://schemas.microsoft.com/office/word/2018/wordml/cex" xmlns:w16cid="http://schemas.microsoft.com/office/word/2016/wordml/cid" xmlns:w16="http://schemas.microsoft.com/office/word/2018/wordml" xmlns:w16du="http://schemas.microsoft.com/office/word/2023/wordml/word16du" xmlns:w16sdtdh="http://schemas.microsoft.com/office/word/2020/wordml/sdtdatahash" xmlns:w16sdtfl="http://schemas.microsoft.com/office/word/2024/wordml/sdtformatlock" xmlns:w16se="http://schemas.microsoft.com/office/word/2015/wordml/symex" xmlns:wpg="http://schemas.microsoft.com/office/word/2010/wordprocessingGroup" xmlns:wpi="http://schemas.microsoft.com/office/word/2010/wordprocessingInk" xmlns:wne="http://schemas.microsoft.com/office/word/2006/wordml" xmlns:wps="http://schemas.microsoft.com/office/word/2010/wordprocessingShape" mc:Ignorable="w14 w15 w16se w16cid w16 w16cex w16sdtdh w16sdtfl w16du wp14">
+<w:document xmlns:wpc="http://schemas.microsoft.com/office/word/2010/wordprocessingCanvas" xmlns:cx="http://schemas.microsoft.com/office/drawing/2014/chartex" xmlns:cx1="http://schemas.microsoft.com/office/drawing/2015/9/8/chartex" xmlns:cx2="http://schemas.microsoft.com/office/drawing/2015/10/21/chartex" xmlns:cx3="http://schemas.microsoft.com/office/drawing/2016/5/9/chartex" xmlns:cx4="http://schemas.microsoft.com/office/drawing/2016/5/10/chartex" xmlns:cx5="http://schemas.microsoft.com/office/drawing/2016/5/11/chartex" xmlns:cx6="http://schemas.microsoft.com/office/drawing/2016/5/12/chartex" xmlns:cx7="http://schemas.microsoft.com/office/drawing/2016/5/13/chartex" xmlns:cx8="http://schemas.microsoft.com/office/drawing/2016/5/14/chartex" xmlns:mc="http://schemas.openxmlformats.org/markup-compatibility/2006" xmlns:aink="http://schemas.microsoft.com/office/drawing/2016/ink" xmlns:am3d="http://schemas.microsoft.com/office/drawing/2017/model3d" xmlns:o="urn:schemas-microsoft-com:office:office" xmlns:oel="http://schemas.microsoft.com/office/2019/extlst" xmlns:r="http://schemas.openxmlformats.org/officeDocument/2006/relationships" xmlns:m="http://schemas.openxmlformats.org/officeDocument/2006/math" xmlns:v="urn:schemas-microsoft-com:vml" xmlns:wp14="http://schemas.microsoft.com/office/word/2010/wordprocessingDrawing" xmlns:wp="http://schemas.openxmlformats.org/drawingml/2006/wordprocessingDrawing" xmlns:w10="urn:schemas-microsoft-com:office:word" xmlns:w="http://schemas.openxmlformats.org/wordprocessingml/2006/main" xmlns:w14="http://schemas.microsoft.com/office/word/2010/wordml" xmlns:w15="http://schemas.microsoft.com/office/word/2012/wordml" xmlns:w16cex="http://schemas.microsoft.com/office/word/2018/wordml/cex" xmlns:w16cid="http://schemas.microsoft.com/office/word/2016/wordml/cid" xmlns:w16="http://schemas.microsoft.com/office/word/2018/wordml" xmlns:w16du="http://schemas.microsoft.com/office/word/2023/wordml/word16du" xmlns:w16sdtdh="http://schemas.microsoft.com/office/word/2020/wordml/sdtdatahash" xmlns:w16se="http://schemas.microsoft.com/office/word/2015/wordml/symex" xmlns:wpg="http://schemas.microsoft.com/office/word/2010/wordprocessingGroup" xmlns:wpi="http://schemas.microsoft.com/office/word/2010/wordprocessingInk" xmlns:wne="http://schemas.microsoft.com/office/word/2006/wordml" xmlns:wps="http://schemas.microsoft.com/office/word/2010/wordprocessingShape" mc:Ignorable="w14 w15 w16se w16cid w16 w16cex w16sdtdh w16du wp14">
   <w:background w:color="FFFFFF"/>
   <w:body>
     <w:p>
@@ -1847,7 +1847,6 @@
         </w:rPr>
         <w:t xml:space="preserve"> </w:t>
       </w:r>
-      <w:proofErr w:type="spellStart"/>
       <w:r>
         <w:rPr>
           <w:rFonts w:ascii="Courier New" w:hAnsi="Courier New" w:cs="Courier New"/>
@@ -1856,7 +1855,6 @@
         </w:rPr>
         <w:t>i</w:t>
       </w:r>
-      <w:proofErr w:type="spellEnd"/>
       <w:r>
         <w:rPr>
           <w:rFonts w:ascii="Courier New" w:hAnsi="Courier New" w:cs="Courier New"/>
@@ -1924,7 +1922,6 @@
         <w:br/>
         <w:t xml:space="preserve">    D{</w:t>
       </w:r>
-      <w:proofErr w:type="spellStart"/>
       <w:r>
         <w:rPr>
           <w:rFonts w:ascii="Courier New" w:hAnsi="Courier New" w:cs="Courier New"/>
@@ -1933,7 +1930,6 @@
         </w:rPr>
         <w:t>i</w:t>
       </w:r>
-      <w:proofErr w:type="spellEnd"/>
       <w:r>
         <w:rPr>
           <w:rFonts w:ascii="Courier New" w:hAnsi="Courier New" w:cs="Courier New"/>
@@ -2465,14 +2461,6 @@
           <w:lang w:val="en-US"/>
         </w:rPr>
         <w:br/>
-      </w:r>
-      <w:r>
-        <w:rPr>
-          <w:rFonts w:ascii="Courier New" w:hAnsi="Courier New" w:cs="Courier New"/>
-          <w:color w:val="444444"/>
-          <w:lang w:val="en-US"/>
-        </w:rPr>
-        <w:lastRenderedPageBreak/>
         <w:t>interval=level</w:t>
       </w:r>
       <w:r>
@@ -2531,6 +2519,7 @@
           <w:color w:val="444444"/>
           <w:lang w:val="en-US"/>
         </w:rPr>
+        <w:lastRenderedPageBreak/>
         <w:t>for</w:t>
       </w:r>
       <w:r>
@@ -2541,7 +2530,6 @@
         </w:rPr>
         <w:t xml:space="preserve"> </w:t>
       </w:r>
-      <w:proofErr w:type="spellStart"/>
       <w:r>
         <w:rPr>
           <w:rFonts w:ascii="Courier New" w:hAnsi="Courier New" w:cs="Courier New"/>
@@ -2550,7 +2538,6 @@
         </w:rPr>
         <w:t>i</w:t>
       </w:r>
-      <w:proofErr w:type="spellEnd"/>
       <w:r>
         <w:rPr>
           <w:rFonts w:ascii="Courier New" w:hAnsi="Courier New" w:cs="Courier New"/>
@@ -2608,7 +2595,6 @@
         </w:rPr>
         <w:t>^(</w:t>
       </w:r>
-      <w:proofErr w:type="spellStart"/>
       <w:r>
         <w:rPr>
           <w:rFonts w:ascii="Courier New" w:hAnsi="Courier New" w:cs="Courier New"/>
@@ -2617,7 +2603,6 @@
         </w:rPr>
         <w:t>i</w:t>
       </w:r>
-      <w:proofErr w:type="spellEnd"/>
       <w:r>
         <w:rPr>
           <w:rFonts w:ascii="Courier New" w:hAnsi="Courier New" w:cs="Courier New"/>
@@ -3140,25 +3125,7 @@
           <w:color w:val="444444"/>
           <w:lang w:val="en-US"/>
         </w:rPr>
-        <w:t>(</w:t>
-      </w:r>
-      <w:proofErr w:type="spellStart"/>
-      <w:r>
-        <w:rPr>
-          <w:rFonts w:ascii="Courier New" w:hAnsi="Courier New" w:cs="Courier New"/>
-          <w:color w:val="444444"/>
-          <w:lang w:val="en-US"/>
-        </w:rPr>
-        <w:t>img</w:t>
-      </w:r>
-      <w:proofErr w:type="spellEnd"/>
-      <w:r>
-        <w:rPr>
-          <w:rFonts w:ascii="Courier New" w:hAnsi="Courier New" w:cs="Courier New"/>
-          <w:color w:val="444444"/>
-          <w:lang w:val="en-US"/>
-        </w:rPr>
-        <w:t>);</w:t>
+        <w:t>(img);</w:t>
       </w:r>
       <w:r>
         <w:rPr>
@@ -3754,7 +3721,6 @@
         <w:br/>
         <w:t xml:space="preserve">        D{</w:t>
       </w:r>
-      <w:proofErr w:type="spellStart"/>
       <w:r>
         <w:rPr>
           <w:rFonts w:ascii="Courier New" w:hAnsi="Courier New" w:cs="Courier New"/>
@@ -3763,7 +3729,6 @@
         </w:rPr>
         <w:t>i</w:t>
       </w:r>
-      <w:proofErr w:type="spellEnd"/>
       <w:r>
         <w:rPr>
           <w:rFonts w:ascii="Courier New" w:hAnsi="Courier New" w:cs="Courier New"/>
@@ -3946,7 +3911,6 @@
         </w:rPr>
         <w:t xml:space="preserve"> </w:t>
       </w:r>
-      <w:proofErr w:type="spellStart"/>
       <w:r>
         <w:rPr>
           <w:rFonts w:ascii="Courier New" w:hAnsi="Courier New" w:cs="Courier New"/>
@@ -3955,7 +3919,6 @@
         </w:rPr>
         <w:t>i</w:t>
       </w:r>
-      <w:proofErr w:type="spellEnd"/>
       <w:r>
         <w:rPr>
           <w:rFonts w:ascii="Courier New" w:hAnsi="Courier New" w:cs="Courier New"/>
@@ -4451,14 +4414,6 @@
           <w:lang w:val="en-US"/>
         </w:rPr>
         <w:br/>
-      </w:r>
-      <w:r>
-        <w:rPr>
-          <w:rFonts w:ascii="Courier New" w:hAnsi="Courier New" w:cs="Courier New"/>
-          <w:color w:val="444444"/>
-          <w:lang w:val="en-US"/>
-        </w:rPr>
-        <w:lastRenderedPageBreak/>
         <w:t>minor=</w:t>
       </w:r>
       <w:r>
@@ -4602,7 +4557,6 @@
         </w:rPr>
         <w:t xml:space="preserve"> </w:t>
       </w:r>
-      <w:proofErr w:type="spellStart"/>
       <w:r>
         <w:rPr>
           <w:rFonts w:ascii="Courier New" w:hAnsi="Courier New" w:cs="Courier New"/>
@@ -4611,7 +4565,6 @@
         </w:rPr>
         <w:t>i</w:t>
       </w:r>
-      <w:proofErr w:type="spellEnd"/>
       <w:r>
         <w:rPr>
           <w:rFonts w:ascii="Courier New" w:hAnsi="Courier New" w:cs="Courier New"/>
@@ -4650,6 +4603,23 @@
           <w:color w:val="888888"/>
           <w:lang w:val="en-US"/>
         </w:rPr>
+        <w:t>…</w:t>
+      </w:r>
+      <w:r>
+        <w:rPr>
+          <w:rFonts w:ascii="Courier New" w:hAnsi="Courier New" w:cs="Courier New"/>
+          <w:color w:val="888888"/>
+          <w:lang w:val="en-US"/>
+        </w:rPr>
+        <w:br/>
+      </w:r>
+      <w:r>
+        <w:rPr>
+          <w:rFonts w:ascii="Courier New" w:hAnsi="Courier New" w:cs="Courier New"/>
+          <w:color w:val="888888"/>
+          <w:lang w:val="en-US"/>
+        </w:rPr>
+        <w:lastRenderedPageBreak/>
         <w:t>…</w:t>
       </w:r>
       <w:r>
@@ -4668,24 +4638,33 @@
           <w:lang w:val="en-US"/>
         </w:rPr>
         <w:br/>
-        <w:t>…</w:t>
-      </w:r>
-      <w:r>
-        <w:rPr>
-          <w:rFonts w:ascii="Courier New" w:hAnsi="Courier New" w:cs="Courier New"/>
-          <w:color w:val="888888"/>
+      </w:r>
+      <w:r>
+        <w:rPr>
+          <w:rFonts w:ascii="Courier New" w:hAnsi="Courier New" w:cs="Courier New"/>
+          <w:color w:val="444444"/>
+          <w:lang w:val="en-US"/>
+        </w:rPr>
+        <w:t xml:space="preserve">    </w:t>
+      </w:r>
+      <w:r>
+        <w:rPr>
+          <w:rFonts w:ascii="Courier New" w:hAnsi="Courier New" w:cs="Courier New"/>
+          <w:b/>
+          <w:color w:val="444444"/>
+          <w:lang w:val="en-US"/>
+        </w:rPr>
+        <w:t>end</w:t>
+      </w:r>
+      <w:r>
+        <w:rPr>
+          <w:rFonts w:ascii="Courier New" w:hAnsi="Courier New" w:cs="Courier New"/>
+          <w:color w:val="444444"/>
           <w:lang w:val="en-US"/>
         </w:rPr>
         <w:br/>
       </w:r>
-      <w:r>
-        <w:rPr>
-          <w:rFonts w:ascii="Courier New" w:hAnsi="Courier New" w:cs="Courier New"/>
-          <w:color w:val="444444"/>
-          <w:lang w:val="en-US"/>
-        </w:rPr>
-        <w:t xml:space="preserve">    </w:t>
-      </w:r>
+      <w:proofErr w:type="spellStart"/>
       <w:r>
         <w:rPr>
           <w:rFonts w:ascii="Courier New" w:hAnsi="Courier New" w:cs="Courier New"/>
@@ -4695,6 +4674,7 @@
         </w:rPr>
         <w:t>end</w:t>
       </w:r>
+      <w:proofErr w:type="spellEnd"/>
       <w:r>
         <w:rPr>
           <w:rFonts w:ascii="Courier New" w:hAnsi="Courier New" w:cs="Courier New"/>
@@ -4702,18 +4682,24 @@
           <w:lang w:val="en-US"/>
         </w:rPr>
         <w:br/>
-      </w:r>
-      <w:proofErr w:type="spellStart"/>
-      <w:r>
-        <w:rPr>
-          <w:rFonts w:ascii="Courier New" w:hAnsi="Courier New" w:cs="Courier New"/>
-          <w:b/>
-          <w:color w:val="444444"/>
-          <w:lang w:val="en-US"/>
-        </w:rPr>
-        <w:t>end</w:t>
-      </w:r>
-      <w:proofErr w:type="spellEnd"/>
+        <w:t>idx= minor==</w:t>
+      </w:r>
+      <w:r>
+        <w:rPr>
+          <w:rFonts w:ascii="Courier New" w:hAnsi="Courier New" w:cs="Courier New"/>
+          <w:color w:val="880000"/>
+          <w:lang w:val="en-US"/>
+        </w:rPr>
+        <w:t>0</w:t>
+      </w:r>
+      <w:r>
+        <w:rPr>
+          <w:rFonts w:ascii="Courier New" w:hAnsi="Courier New" w:cs="Courier New"/>
+          <w:color w:val="444444"/>
+          <w:lang w:val="en-US"/>
+        </w:rPr>
+        <w:t>;</w:t>
+      </w:r>
       <w:r>
         <w:rPr>
           <w:rFonts w:ascii="Courier New" w:hAnsi="Courier New" w:cs="Courier New"/>
@@ -4721,67 +4707,7 @@
           <w:lang w:val="en-US"/>
         </w:rPr>
         <w:br/>
-      </w:r>
-      <w:proofErr w:type="spellStart"/>
-      <w:r>
-        <w:rPr>
-          <w:rFonts w:ascii="Courier New" w:hAnsi="Courier New" w:cs="Courier New"/>
-          <w:color w:val="444444"/>
-          <w:lang w:val="en-US"/>
-        </w:rPr>
-        <w:t>idx</w:t>
-      </w:r>
-      <w:proofErr w:type="spellEnd"/>
-      <w:r>
-        <w:rPr>
-          <w:rFonts w:ascii="Courier New" w:hAnsi="Courier New" w:cs="Courier New"/>
-          <w:color w:val="444444"/>
-          <w:lang w:val="en-US"/>
-        </w:rPr>
-        <w:t>= minor==</w:t>
-      </w:r>
-      <w:r>
-        <w:rPr>
-          <w:rFonts w:ascii="Courier New" w:hAnsi="Courier New" w:cs="Courier New"/>
-          <w:color w:val="880000"/>
-          <w:lang w:val="en-US"/>
-        </w:rPr>
-        <w:t>0</w:t>
-      </w:r>
-      <w:r>
-        <w:rPr>
-          <w:rFonts w:ascii="Courier New" w:hAnsi="Courier New" w:cs="Courier New"/>
-          <w:color w:val="444444"/>
-          <w:lang w:val="en-US"/>
-        </w:rPr>
-        <w:t>;</w:t>
-      </w:r>
-      <w:r>
-        <w:rPr>
-          <w:rFonts w:ascii="Courier New" w:hAnsi="Courier New" w:cs="Courier New"/>
-          <w:color w:val="444444"/>
-          <w:lang w:val="en-US"/>
-        </w:rPr>
-        <w:br/>
-        <w:t>minor(</w:t>
-      </w:r>
-      <w:proofErr w:type="spellStart"/>
-      <w:r>
-        <w:rPr>
-          <w:rFonts w:ascii="Courier New" w:hAnsi="Courier New" w:cs="Courier New"/>
-          <w:color w:val="444444"/>
-          <w:lang w:val="en-US"/>
-        </w:rPr>
-        <w:t>idx</w:t>
-      </w:r>
-      <w:proofErr w:type="spellEnd"/>
-      <w:r>
-        <w:rPr>
-          <w:rFonts w:ascii="Courier New" w:hAnsi="Courier New" w:cs="Courier New"/>
-          <w:color w:val="444444"/>
-          <w:lang w:val="en-US"/>
-        </w:rPr>
-        <w:t>)=[];</w:t>
+        <w:t>minor(idx)=[];</w:t>
       </w:r>
       <w:r>
         <w:rPr>
@@ -4815,6 +4741,7 @@
           <w:lang w:val="en-US"/>
         </w:rPr>
         <w:br/>
+        <w:t xml:space="preserve">idx= </w:t>
       </w:r>
       <w:proofErr w:type="spellStart"/>
       <w:r>
@@ -4823,7 +4750,7 @@
           <w:color w:val="444444"/>
           <w:lang w:val="en-US"/>
         </w:rPr>
-        <w:t>idx</w:t>
+        <w:t>kpori</w:t>
       </w:r>
       <w:proofErr w:type="spellEnd"/>
       <w:r>
@@ -4832,7 +4759,31 @@
           <w:color w:val="444444"/>
           <w:lang w:val="en-US"/>
         </w:rPr>
-        <w:t xml:space="preserve">= </w:t>
+        <w:t>==</w:t>
+      </w:r>
+      <w:r>
+        <w:rPr>
+          <w:rFonts w:ascii="Courier New" w:hAnsi="Courier New" w:cs="Courier New"/>
+          <w:color w:val="880000"/>
+          <w:lang w:val="en-US"/>
+        </w:rPr>
+        <w:t>0</w:t>
+      </w:r>
+      <w:r>
+        <w:rPr>
+          <w:rFonts w:ascii="Courier New" w:hAnsi="Courier New" w:cs="Courier New"/>
+          <w:color w:val="444444"/>
+          <w:lang w:val="en-US"/>
+        </w:rPr>
+        <w:t>;</w:t>
+      </w:r>
+      <w:r>
+        <w:rPr>
+          <w:rFonts w:ascii="Courier New" w:hAnsi="Courier New" w:cs="Courier New"/>
+          <w:color w:val="444444"/>
+          <w:lang w:val="en-US"/>
+        </w:rPr>
+        <w:br/>
       </w:r>
       <w:proofErr w:type="spellStart"/>
       <w:r>
@@ -4850,67 +4801,7 @@
           <w:color w:val="444444"/>
           <w:lang w:val="en-US"/>
         </w:rPr>
-        <w:t>==</w:t>
-      </w:r>
-      <w:r>
-        <w:rPr>
-          <w:rFonts w:ascii="Courier New" w:hAnsi="Courier New" w:cs="Courier New"/>
-          <w:color w:val="880000"/>
-          <w:lang w:val="en-US"/>
-        </w:rPr>
-        <w:t>0</w:t>
-      </w:r>
-      <w:r>
-        <w:rPr>
-          <w:rFonts w:ascii="Courier New" w:hAnsi="Courier New" w:cs="Courier New"/>
-          <w:color w:val="444444"/>
-          <w:lang w:val="en-US"/>
-        </w:rPr>
-        <w:t>;</w:t>
-      </w:r>
-      <w:r>
-        <w:rPr>
-          <w:rFonts w:ascii="Courier New" w:hAnsi="Courier New" w:cs="Courier New"/>
-          <w:color w:val="444444"/>
-          <w:lang w:val="en-US"/>
-        </w:rPr>
-        <w:br/>
-      </w:r>
-      <w:proofErr w:type="spellStart"/>
-      <w:r>
-        <w:rPr>
-          <w:rFonts w:ascii="Courier New" w:hAnsi="Courier New" w:cs="Courier New"/>
-          <w:color w:val="444444"/>
-          <w:lang w:val="en-US"/>
-        </w:rPr>
-        <w:t>kpori</w:t>
-      </w:r>
-      <w:proofErr w:type="spellEnd"/>
-      <w:r>
-        <w:rPr>
-          <w:rFonts w:ascii="Courier New" w:hAnsi="Courier New" w:cs="Courier New"/>
-          <w:color w:val="444444"/>
-          <w:lang w:val="en-US"/>
-        </w:rPr>
-        <w:t>(</w:t>
-      </w:r>
-      <w:proofErr w:type="spellStart"/>
-      <w:r>
-        <w:rPr>
-          <w:rFonts w:ascii="Courier New" w:hAnsi="Courier New" w:cs="Courier New"/>
-          <w:color w:val="444444"/>
-          <w:lang w:val="en-US"/>
-        </w:rPr>
-        <w:t>idx</w:t>
-      </w:r>
-      <w:proofErr w:type="spellEnd"/>
-      <w:r>
-        <w:rPr>
-          <w:rFonts w:ascii="Courier New" w:hAnsi="Courier New" w:cs="Courier New"/>
-          <w:color w:val="444444"/>
-          <w:lang w:val="en-US"/>
-        </w:rPr>
-        <w:t>)=[];</w:t>
+        <w:t>(idx)=[];</w:t>
       </w:r>
       <w:r>
         <w:rPr>
@@ -5340,7 +5231,6 @@
         </w:rPr>
         <w:t xml:space="preserve"> </w:t>
       </w:r>
-      <w:proofErr w:type="spellStart"/>
       <w:r>
         <w:rPr>
           <w:rFonts w:ascii="Courier New" w:hAnsi="Courier New" w:cs="Courier New"/>
@@ -5349,7 +5239,6 @@
         </w:rPr>
         <w:t>i</w:t>
       </w:r>
-      <w:proofErr w:type="spellEnd"/>
       <w:r>
         <w:rPr>
           <w:rFonts w:ascii="Courier New" w:hAnsi="Courier New" w:cs="Courier New"/>
@@ -7020,7 +6909,6 @@
           <w:color w:val="444444"/>
           <w:lang w:val="en-US"/>
         </w:rPr>
-        <w:lastRenderedPageBreak/>
         <w:br/>
       </w:r>
       <w:r>
@@ -7081,6 +6969,14 @@
           <w:lang w:val="en-US"/>
         </w:rPr>
         <w:br/>
+      </w:r>
+      <w:r>
+        <w:rPr>
+          <w:rFonts w:ascii="Courier New" w:hAnsi="Courier New" w:cs="Courier New"/>
+          <w:color w:val="444444"/>
+          <w:lang w:val="en-US"/>
+        </w:rPr>
+        <w:lastRenderedPageBreak/>
         <w:t>feature=feature(:,index);</w:t>
       </w:r>
       <w:r>
@@ -7115,7 +7011,7 @@
           <w:bCs/>
           <w:sz w:val="24"/>
           <w:szCs w:val="24"/>
-          <w:lang w:val="en-US" w:eastAsia="el-GR"/>
+          <w:lang w:eastAsia="el-GR"/>
         </w:rPr>
       </w:pPr>
       <w:r>
@@ -7313,31 +7209,7 @@
           <w:szCs w:val="24"/>
           <w:lang w:val="en-US" w:eastAsia="el-GR"/>
         </w:rPr>
-        <w:t xml:space="preserve">α </w:t>
-      </w:r>
-      <w:proofErr w:type="spellStart"/>
-      <w:r>
-        <w:rPr>
-          <w:rFonts w:ascii="Courier New" w:hAnsi="Courier New" w:cs="Courier New"/>
-          <w:b/>
-          <w:bCs/>
-          <w:sz w:val="24"/>
-          <w:szCs w:val="24"/>
-          <w:lang w:val="en-US" w:eastAsia="el-GR"/>
-        </w:rPr>
-        <w:t>του</w:t>
-      </w:r>
-      <w:proofErr w:type="spellEnd"/>
-      <w:r>
-        <w:rPr>
-          <w:rFonts w:ascii="Courier New" w:hAnsi="Courier New" w:cs="Courier New"/>
-          <w:b/>
-          <w:bCs/>
-          <w:sz w:val="24"/>
-          <w:szCs w:val="24"/>
-          <w:lang w:val="en-US" w:eastAsia="el-GR"/>
-        </w:rPr>
-        <w:t xml:space="preserve"> </w:t>
+        <w:t xml:space="preserve">α του </w:t>
       </w:r>
       <w:proofErr w:type="spellStart"/>
       <w:r>
@@ -7720,7 +7592,7 @@
           <w:szCs w:val="24"/>
           <w:lang w:val="en-US" w:eastAsia="el-GR"/>
         </w:rPr>
-        <w:t>α</w:t>
+        <w:t xml:space="preserve">αφοράς </w:t>
       </w:r>
       <w:proofErr w:type="spellStart"/>
       <w:r>
@@ -7732,7 +7604,7 @@
           <w:szCs w:val="24"/>
           <w:lang w:val="en-US" w:eastAsia="el-GR"/>
         </w:rPr>
-        <w:t>φοράς</w:t>
+        <w:t>Γκ</w:t>
       </w:r>
       <w:proofErr w:type="spellEnd"/>
       <w:r>
@@ -7744,79 +7616,7 @@
           <w:szCs w:val="24"/>
           <w:lang w:val="en-US" w:eastAsia="el-GR"/>
         </w:rPr>
-        <w:t xml:space="preserve"> </w:t>
-      </w:r>
-      <w:proofErr w:type="spellStart"/>
-      <w:r>
-        <w:rPr>
-          <w:rFonts w:ascii="Courier New" w:hAnsi="Courier New" w:cs="Courier New"/>
-          <w:b/>
-          <w:bCs/>
-          <w:sz w:val="24"/>
-          <w:szCs w:val="24"/>
-          <w:lang w:val="en-US" w:eastAsia="el-GR"/>
-        </w:rPr>
-        <w:t>Γκ</w:t>
-      </w:r>
-      <w:proofErr w:type="spellEnd"/>
-      <w:r>
-        <w:rPr>
-          <w:rFonts w:ascii="Courier New" w:hAnsi="Courier New" w:cs="Courier New"/>
-          <w:b/>
-          <w:bCs/>
-          <w:sz w:val="24"/>
-          <w:szCs w:val="24"/>
-          <w:lang w:val="en-US" w:eastAsia="el-GR"/>
-        </w:rPr>
-        <w:t>α</w:t>
-      </w:r>
-      <w:proofErr w:type="spellStart"/>
-      <w:r>
-        <w:rPr>
-          <w:rFonts w:ascii="Courier New" w:hAnsi="Courier New" w:cs="Courier New"/>
-          <w:b/>
-          <w:bCs/>
-          <w:sz w:val="24"/>
-          <w:szCs w:val="24"/>
-          <w:lang w:val="en-US" w:eastAsia="el-GR"/>
-        </w:rPr>
-        <w:t>ουσι</w:t>
-      </w:r>
-      <w:proofErr w:type="spellEnd"/>
-      <w:r>
-        <w:rPr>
-          <w:rFonts w:ascii="Courier New" w:hAnsi="Courier New" w:cs="Courier New"/>
-          <w:b/>
-          <w:bCs/>
-          <w:sz w:val="24"/>
-          <w:szCs w:val="24"/>
-          <w:lang w:val="en-US" w:eastAsia="el-GR"/>
-        </w:rPr>
-        <w:t>α</w:t>
-      </w:r>
-      <w:proofErr w:type="spellStart"/>
-      <w:r>
-        <w:rPr>
-          <w:rFonts w:ascii="Courier New" w:hAnsi="Courier New" w:cs="Courier New"/>
-          <w:b/>
-          <w:bCs/>
-          <w:sz w:val="24"/>
-          <w:szCs w:val="24"/>
-          <w:lang w:val="en-US" w:eastAsia="el-GR"/>
-        </w:rPr>
-        <w:t>νών</w:t>
-      </w:r>
-      <w:proofErr w:type="spellEnd"/>
-      <w:r>
-        <w:rPr>
-          <w:rFonts w:ascii="Courier New" w:hAnsi="Courier New" w:cs="Courier New"/>
-          <w:b/>
-          <w:bCs/>
-          <w:sz w:val="24"/>
-          <w:szCs w:val="24"/>
-          <w:lang w:val="en-US" w:eastAsia="el-GR"/>
-        </w:rPr>
-        <w:t xml:space="preserve"> (</w:t>
+        <w:t>αουσιανών (</w:t>
       </w:r>
       <w:proofErr w:type="spellStart"/>
       <w:r>
@@ -8395,7 +8195,7 @@
           <w:lang w:val="en-US" w:eastAsia="el-GR"/>
         </w:rPr>
         <w:pict w14:anchorId="526AE668">
-          <v:rect id="_x0000_i1027" alt="" style="width:391.95pt;height:.05pt;mso-width-percent:0;mso-height-percent:0;mso-width-percent:0;mso-height-percent:0" o:hrpct="871" o:hralign="center" o:hrstd="t" o:hr="t" fillcolor="#a0a0a0" stroked="f"/>
+          <v:rect id="_x0000_i1025" alt="" style="width:391.95pt;height:.05pt;mso-width-percent:0;mso-height-percent:0;mso-width-percent:0;mso-height-percent:0" o:hrpct="871" o:hralign="center" o:hrstd="t" o:hr="t" fillcolor="#a0a0a0" stroked="f"/>
         </w:pict>
       </w:r>
     </w:p>
@@ -8553,7 +8353,7 @@
           <w:szCs w:val="24"/>
           <w:lang w:val="en-US" w:eastAsia="el-GR"/>
         </w:rPr>
-        <w:t>π</w:t>
+        <w:t xml:space="preserve">πισμός </w:t>
       </w:r>
       <w:proofErr w:type="spellStart"/>
       <w:r>
@@ -8565,7 +8365,7 @@
           <w:szCs w:val="24"/>
           <w:lang w:val="en-US" w:eastAsia="el-GR"/>
         </w:rPr>
-        <w:t>ισμός</w:t>
+        <w:t>Το</w:t>
       </w:r>
       <w:proofErr w:type="spellEnd"/>
       <w:r>
@@ -8577,55 +8377,7 @@
           <w:szCs w:val="24"/>
           <w:lang w:val="en-US" w:eastAsia="el-GR"/>
         </w:rPr>
-        <w:t xml:space="preserve"> </w:t>
-      </w:r>
-      <w:proofErr w:type="spellStart"/>
-      <w:r>
-        <w:rPr>
-          <w:rFonts w:ascii="Courier New" w:hAnsi="Courier New" w:cs="Courier New"/>
-          <w:b/>
-          <w:bCs/>
-          <w:sz w:val="24"/>
-          <w:szCs w:val="24"/>
-          <w:lang w:val="en-US" w:eastAsia="el-GR"/>
-        </w:rPr>
-        <w:t>Το</w:t>
-      </w:r>
-      <w:proofErr w:type="spellEnd"/>
-      <w:r>
-        <w:rPr>
-          <w:rFonts w:ascii="Courier New" w:hAnsi="Courier New" w:cs="Courier New"/>
-          <w:b/>
-          <w:bCs/>
-          <w:sz w:val="24"/>
-          <w:szCs w:val="24"/>
-          <w:lang w:val="en-US" w:eastAsia="el-GR"/>
-        </w:rPr>
-        <w:t>π</w:t>
-      </w:r>
-      <w:proofErr w:type="spellStart"/>
-      <w:r>
-        <w:rPr>
-          <w:rFonts w:ascii="Courier New" w:hAnsi="Courier New" w:cs="Courier New"/>
-          <w:b/>
-          <w:bCs/>
-          <w:sz w:val="24"/>
-          <w:szCs w:val="24"/>
-          <w:lang w:val="en-US" w:eastAsia="el-GR"/>
-        </w:rPr>
-        <w:t>ικών</w:t>
-      </w:r>
-      <w:proofErr w:type="spellEnd"/>
-      <w:r>
-        <w:rPr>
-          <w:rFonts w:ascii="Courier New" w:hAnsi="Courier New" w:cs="Courier New"/>
-          <w:b/>
-          <w:bCs/>
-          <w:sz w:val="24"/>
-          <w:szCs w:val="24"/>
-          <w:lang w:val="en-US" w:eastAsia="el-GR"/>
-        </w:rPr>
-        <w:t xml:space="preserve"> </w:t>
+        <w:t xml:space="preserve">πικών </w:t>
       </w:r>
       <w:proofErr w:type="spellStart"/>
       <w:r>
@@ -8737,7 +8489,6 @@
           <w:szCs w:val="24"/>
           <w:lang w:eastAsia="el-GR"/>
         </w:rPr>
-        <w:lastRenderedPageBreak/>
         <w:t xml:space="preserve">Ένα </w:t>
       </w:r>
       <w:proofErr w:type="spellStart"/>
@@ -8808,6 +8559,7 @@
           <w:szCs w:val="24"/>
           <w:lang w:eastAsia="el-GR"/>
         </w:rPr>
+        <w:lastRenderedPageBreak/>
         <w:t xml:space="preserve">Χρησιμοποιείται μία προσέγγιση με επέκταση </w:t>
       </w:r>
       <w:r>
@@ -8944,31 +8696,7 @@
           <w:szCs w:val="24"/>
           <w:lang w:val="en-US" w:eastAsia="el-GR"/>
         </w:rPr>
-        <w:t>α</w:t>
-      </w:r>
-      <w:proofErr w:type="spellStart"/>
-      <w:r>
-        <w:rPr>
-          <w:rFonts w:ascii="Courier New" w:hAnsi="Courier New" w:cs="Courier New"/>
-          <w:b/>
-          <w:bCs/>
-          <w:sz w:val="24"/>
-          <w:szCs w:val="24"/>
-          <w:lang w:val="en-US" w:eastAsia="el-GR"/>
-        </w:rPr>
-        <w:t>τάλληλων</w:t>
-      </w:r>
-      <w:proofErr w:type="spellEnd"/>
-      <w:r>
-        <w:rPr>
-          <w:rFonts w:ascii="Courier New" w:hAnsi="Courier New" w:cs="Courier New"/>
-          <w:b/>
-          <w:bCs/>
-          <w:sz w:val="24"/>
-          <w:szCs w:val="24"/>
-          <w:lang w:val="en-US" w:eastAsia="el-GR"/>
-        </w:rPr>
-        <w:t xml:space="preserve"> </w:t>
+        <w:t xml:space="preserve">ατάλληλων </w:t>
       </w:r>
       <w:proofErr w:type="spellStart"/>
       <w:r>
@@ -9096,27 +8824,7 @@
           <w:szCs w:val="24"/>
           <w:lang w:eastAsia="el-GR"/>
         </w:rPr>
-        <w:t xml:space="preserve">), χρησιμοποιώντας τον λόγο των </w:t>
-      </w:r>
-      <w:proofErr w:type="spellStart"/>
-      <w:r>
-        <w:rPr>
-          <w:rFonts w:ascii="Courier New" w:hAnsi="Courier New" w:cs="Courier New"/>
-          <w:sz w:val="24"/>
-          <w:szCs w:val="24"/>
-          <w:lang w:eastAsia="el-GR"/>
-        </w:rPr>
-        <w:t>ιδιοτιμών</w:t>
-      </w:r>
-      <w:proofErr w:type="spellEnd"/>
-      <w:r>
-        <w:rPr>
-          <w:rFonts w:ascii="Courier New" w:hAnsi="Courier New" w:cs="Courier New"/>
-          <w:sz w:val="24"/>
-          <w:szCs w:val="24"/>
-          <w:lang w:eastAsia="el-GR"/>
-        </w:rPr>
-        <w:t xml:space="preserve"> του </w:t>
+        <w:t xml:space="preserve">), χρησιμοποιώντας τον λόγο των ιδιοτιμών του </w:t>
       </w:r>
       <w:r>
         <w:rPr>
@@ -9546,31 +9254,7 @@
           <w:szCs w:val="24"/>
           <w:lang w:val="en-US" w:eastAsia="el-GR"/>
         </w:rPr>
-        <w:t>α</w:t>
-      </w:r>
-      <w:proofErr w:type="spellStart"/>
-      <w:r>
-        <w:rPr>
-          <w:rFonts w:ascii="Courier New" w:hAnsi="Courier New" w:cs="Courier New"/>
-          <w:b/>
-          <w:bCs/>
-          <w:sz w:val="24"/>
-          <w:szCs w:val="24"/>
-          <w:lang w:val="en-US" w:eastAsia="el-GR"/>
-        </w:rPr>
-        <w:t>τος</w:t>
-      </w:r>
-      <w:proofErr w:type="spellEnd"/>
-      <w:r>
-        <w:rPr>
-          <w:rFonts w:ascii="Courier New" w:hAnsi="Courier New" w:cs="Courier New"/>
-          <w:b/>
-          <w:bCs/>
-          <w:sz w:val="24"/>
-          <w:szCs w:val="24"/>
-          <w:lang w:val="en-US" w:eastAsia="el-GR"/>
-        </w:rPr>
-        <w:t xml:space="preserve"> Κα</w:t>
+        <w:t>ατος Κα</w:t>
       </w:r>
       <w:proofErr w:type="spellStart"/>
       <w:r>
@@ -9817,7 +9501,7 @@
           <w:lang w:val="en-US" w:eastAsia="el-GR"/>
         </w:rPr>
         <w:pict w14:anchorId="6C1F26DC">
-          <v:rect id="_x0000_i1025" alt="" style="width:392.2pt;height:.05pt;mso-width-percent:0;mso-height-percent:0;mso-width-percent:0;mso-height-percent:0" o:hrpct="838" o:hralign="center" o:hrstd="t" o:hr="t" fillcolor="#a0a0a0" stroked="f"/>
+          <v:rect id="_x0000_i1027" alt="" style="width:392.2pt;height:.05pt;mso-width-percent:0;mso-height-percent:0;mso-width-percent:0;mso-height-percent:0" o:hrpct="838" o:hralign="center" o:hrstd="t" o:hr="t" fillcolor="#a0a0a0" stroked="f"/>
         </w:pict>
       </w:r>
     </w:p>
@@ -9843,7 +9527,6 @@
           <w:szCs w:val="24"/>
           <w:lang w:eastAsia="el-GR"/>
         </w:rPr>
-        <w:lastRenderedPageBreak/>
         <w:t xml:space="preserve">4. Υπολογισμός του Τοπικού </w:t>
       </w:r>
       <w:proofErr w:type="spellStart"/>
@@ -10055,6 +9738,7 @@
           <w:szCs w:val="24"/>
           <w:lang w:eastAsia="el-GR"/>
         </w:rPr>
+        <w:lastRenderedPageBreak/>
         <w:t>Λαμβάνεται η κατάλληλη κλίμακα γύρω από το σημείο ώστε να είναι αμετάβλητος και ως προς την αλλαγή κλίμακας.</w:t>
       </w:r>
     </w:p>
@@ -10361,7 +10045,7 @@
           <w:szCs w:val="24"/>
           <w:lang w:val="en-US" w:eastAsia="el-GR"/>
         </w:rPr>
-        <w:t>π</w:t>
+        <w:t xml:space="preserve">ποίηση του </w:t>
       </w:r>
       <w:proofErr w:type="spellStart"/>
       <w:r>
@@ -10373,7 +10057,7 @@
           <w:szCs w:val="24"/>
           <w:lang w:val="en-US" w:eastAsia="el-GR"/>
         </w:rPr>
-        <w:t>οίηση</w:t>
+        <w:t>Περιγρ</w:t>
       </w:r>
       <w:proofErr w:type="spellEnd"/>
       <w:r>
@@ -10385,79 +10069,7 @@
           <w:szCs w:val="24"/>
           <w:lang w:val="en-US" w:eastAsia="el-GR"/>
         </w:rPr>
-        <w:t xml:space="preserve"> </w:t>
-      </w:r>
-      <w:proofErr w:type="spellStart"/>
-      <w:r>
-        <w:rPr>
-          <w:rFonts w:ascii="Courier New" w:hAnsi="Courier New" w:cs="Courier New"/>
-          <w:b/>
-          <w:bCs/>
-          <w:sz w:val="24"/>
-          <w:szCs w:val="24"/>
-          <w:lang w:val="en-US" w:eastAsia="el-GR"/>
-        </w:rPr>
-        <w:t>του</w:t>
-      </w:r>
-      <w:proofErr w:type="spellEnd"/>
-      <w:r>
-        <w:rPr>
-          <w:rFonts w:ascii="Courier New" w:hAnsi="Courier New" w:cs="Courier New"/>
-          <w:b/>
-          <w:bCs/>
-          <w:sz w:val="24"/>
-          <w:szCs w:val="24"/>
-          <w:lang w:val="en-US" w:eastAsia="el-GR"/>
-        </w:rPr>
-        <w:t xml:space="preserve"> </w:t>
-      </w:r>
-      <w:proofErr w:type="spellStart"/>
-      <w:r>
-        <w:rPr>
-          <w:rFonts w:ascii="Courier New" w:hAnsi="Courier New" w:cs="Courier New"/>
-          <w:b/>
-          <w:bCs/>
-          <w:sz w:val="24"/>
-          <w:szCs w:val="24"/>
-          <w:lang w:val="en-US" w:eastAsia="el-GR"/>
-        </w:rPr>
-        <w:t>Περιγρ</w:t>
-      </w:r>
-      <w:proofErr w:type="spellEnd"/>
-      <w:r>
-        <w:rPr>
-          <w:rFonts w:ascii="Courier New" w:hAnsi="Courier New" w:cs="Courier New"/>
-          <w:b/>
-          <w:bCs/>
-          <w:sz w:val="24"/>
-          <w:szCs w:val="24"/>
-          <w:lang w:val="en-US" w:eastAsia="el-GR"/>
-        </w:rPr>
-        <w:t>α</w:t>
-      </w:r>
-      <w:proofErr w:type="spellStart"/>
-      <w:r>
-        <w:rPr>
-          <w:rFonts w:ascii="Courier New" w:hAnsi="Courier New" w:cs="Courier New"/>
-          <w:b/>
-          <w:bCs/>
-          <w:sz w:val="24"/>
-          <w:szCs w:val="24"/>
-          <w:lang w:val="en-US" w:eastAsia="el-GR"/>
-        </w:rPr>
-        <w:t>φέ</w:t>
-      </w:r>
-      <w:proofErr w:type="spellEnd"/>
-      <w:r>
-        <w:rPr>
-          <w:rFonts w:ascii="Courier New" w:hAnsi="Courier New" w:cs="Courier New"/>
-          <w:b/>
-          <w:bCs/>
-          <w:sz w:val="24"/>
-          <w:szCs w:val="24"/>
-          <w:lang w:val="en-US" w:eastAsia="el-GR"/>
-        </w:rPr>
-        <w:t>α:</w:t>
+        <w:t>αφέα:</w:t>
       </w:r>
     </w:p>
     <w:p>
@@ -10639,7 +10251,7 @@
     <w:p>
       <w:pPr>
         <w:shd w:val="clear" w:color="auto" w:fill="F0F0F0"/>
-        <w:ind w:left="360" w:right="6579" w:firstLine="90"/>
+        <w:ind w:left="360" w:firstLine="90"/>
       </w:pPr>
       <w:proofErr w:type="spellStart"/>
       <w:r>
@@ -10773,7 +10385,6 @@
           <w:szCs w:val="24"/>
           <w:lang w:eastAsia="el-GR"/>
         </w:rPr>
-        <w:lastRenderedPageBreak/>
         <w:t>ΑΣΚΗΣΗ 4</w:t>
       </w:r>
       <w:r>
@@ -11058,7 +10669,17 @@
           <w:szCs w:val="24"/>
           <w:lang w:eastAsia="el-GR"/>
         </w:rPr>
-        <w:t xml:space="preserve"> (</w:t>
+        <w:t xml:space="preserve"> </w:t>
+      </w:r>
+      <w:r>
+        <w:rPr>
+          <w:rFonts w:ascii="Courier New" w:hAnsi="Courier New" w:cs="Courier New"/>
+          <w:sz w:val="24"/>
+          <w:szCs w:val="24"/>
+          <w:lang w:eastAsia="el-GR"/>
+        </w:rPr>
+        <w:lastRenderedPageBreak/>
+        <w:t>(</w:t>
       </w:r>
       <w:r>
         <w:rPr>
@@ -11691,7 +11312,6 @@
           <w:szCs w:val="24"/>
           <w:lang w:eastAsia="el-GR"/>
         </w:rPr>
-        <w:lastRenderedPageBreak/>
         <w:t xml:space="preserve">Εξαρτάται από την ορθότητα του μοντέλου </w:t>
       </w:r>
       <w:r>
@@ -11992,6 +11612,7 @@
           <w:szCs w:val="24"/>
           <w:lang w:eastAsia="el-GR"/>
         </w:rPr>
+        <w:lastRenderedPageBreak/>
         <w:t xml:space="preserve">Μεγάλη ευελιξία: μπορούμε να συνδυάσουμε διαφορετικές συναρτήσεις κόστους, </w:t>
       </w:r>
       <w:proofErr w:type="spellStart"/>
@@ -12493,7 +12114,6 @@
           <w:szCs w:val="24"/>
           <w:lang w:val="en-US" w:eastAsia="el-GR"/>
         </w:rPr>
-        <w:lastRenderedPageBreak/>
         <w:t>Μειονεκτήμ</w:t>
       </w:r>
       <w:proofErr w:type="spellEnd"/>
@@ -12924,7 +12544,7 @@
           <w:szCs w:val="24"/>
           <w:lang w:val="en-US" w:eastAsia="el-GR"/>
         </w:rPr>
-        <w:t>α</w:t>
+        <w:t>ατότητα π</w:t>
       </w:r>
       <w:proofErr w:type="spellStart"/>
       <w:r>
@@ -12934,7 +12554,7 @@
           <w:szCs w:val="24"/>
           <w:lang w:val="en-US" w:eastAsia="el-GR"/>
         </w:rPr>
-        <w:t>τότητ</w:t>
+        <w:t>ολύ</w:t>
       </w:r>
       <w:proofErr w:type="spellEnd"/>
       <w:r>
@@ -12944,7 +12564,7 @@
           <w:szCs w:val="24"/>
           <w:lang w:val="en-US" w:eastAsia="el-GR"/>
         </w:rPr>
-        <w:t>α π</w:t>
+        <w:t xml:space="preserve"> </w:t>
       </w:r>
       <w:proofErr w:type="spellStart"/>
       <w:r>
@@ -12954,7 +12574,7 @@
           <w:szCs w:val="24"/>
           <w:lang w:val="en-US" w:eastAsia="el-GR"/>
         </w:rPr>
-        <w:t>ολύ</w:t>
+        <w:t>υψηλής</w:t>
       </w:r>
       <w:proofErr w:type="spellEnd"/>
       <w:r>
@@ -12964,7 +12584,7 @@
           <w:szCs w:val="24"/>
           <w:lang w:val="en-US" w:eastAsia="el-GR"/>
         </w:rPr>
-        <w:t xml:space="preserve"> </w:t>
+        <w:t xml:space="preserve"> α</w:t>
       </w:r>
       <w:proofErr w:type="spellStart"/>
       <w:r>
@@ -12974,7 +12594,7 @@
           <w:szCs w:val="24"/>
           <w:lang w:val="en-US" w:eastAsia="el-GR"/>
         </w:rPr>
-        <w:t>υψηλής</w:t>
+        <w:t>κρί</w:t>
       </w:r>
       <w:proofErr w:type="spellEnd"/>
       <w:r>
@@ -12984,47 +12604,7 @@
           <w:szCs w:val="24"/>
           <w:lang w:val="en-US" w:eastAsia="el-GR"/>
         </w:rPr>
-        <w:t xml:space="preserve"> α</w:t>
-      </w:r>
-      <w:proofErr w:type="spellStart"/>
-      <w:r>
-        <w:rPr>
-          <w:rFonts w:ascii="Courier New" w:hAnsi="Courier New" w:cs="Courier New"/>
-          <w:sz w:val="24"/>
-          <w:szCs w:val="24"/>
-          <w:lang w:val="en-US" w:eastAsia="el-GR"/>
-        </w:rPr>
-        <w:t>κρί</w:t>
-      </w:r>
-      <w:proofErr w:type="spellEnd"/>
-      <w:r>
-        <w:rPr>
-          <w:rFonts w:ascii="Courier New" w:hAnsi="Courier New" w:cs="Courier New"/>
-          <w:sz w:val="24"/>
-          <w:szCs w:val="24"/>
-          <w:lang w:val="en-US" w:eastAsia="el-GR"/>
-        </w:rPr>
-        <w:t>β</w:t>
-      </w:r>
-      <w:proofErr w:type="spellStart"/>
-      <w:r>
-        <w:rPr>
-          <w:rFonts w:ascii="Courier New" w:hAnsi="Courier New" w:cs="Courier New"/>
-          <w:sz w:val="24"/>
-          <w:szCs w:val="24"/>
-          <w:lang w:val="en-US" w:eastAsia="el-GR"/>
-        </w:rPr>
-        <w:t>ει</w:t>
-      </w:r>
-      <w:proofErr w:type="spellEnd"/>
-      <w:r>
-        <w:rPr>
-          <w:rFonts w:ascii="Courier New" w:hAnsi="Courier New" w:cs="Courier New"/>
-          <w:sz w:val="24"/>
-          <w:szCs w:val="24"/>
-          <w:lang w:val="en-US" w:eastAsia="el-GR"/>
-        </w:rPr>
-        <w:t>ας.</w:t>
+        <w:t>βειας.</w:t>
       </w:r>
     </w:p>
     <w:p>
@@ -13047,6 +12627,7 @@
           <w:szCs w:val="24"/>
           <w:lang w:val="en-US" w:eastAsia="el-GR"/>
         </w:rPr>
+        <w:lastRenderedPageBreak/>
         <w:t>Μειονεκτήμ</w:t>
       </w:r>
       <w:proofErr w:type="spellEnd"/>
@@ -13159,7 +12740,7 @@
         <w:gridCol w:w="2226"/>
         <w:gridCol w:w="2348"/>
         <w:gridCol w:w="2416"/>
-        <w:gridCol w:w="4124"/>
+        <w:gridCol w:w="2737"/>
       </w:tblGrid>
       <w:tr>
         <w:trPr>
@@ -13293,7 +12874,7 @@
           <w:p>
             <w:pPr>
               <w:pStyle w:val="ListParagraph"/>
-              <w:ind w:left="0" w:right="1387"/>
+              <w:ind w:left="0"/>
               <w:jc w:val="center"/>
               <w:rPr>
                 <w:rFonts w:ascii="Courier New" w:hAnsi="Courier New" w:cs="Courier New"/>
@@ -13632,7 +13213,7 @@
           <w:p>
             <w:pPr>
               <w:pStyle w:val="ListParagraph"/>
-              <w:ind w:left="0" w:right="1333"/>
+              <w:ind w:left="0"/>
               <w:jc w:val="center"/>
               <w:rPr>
                 <w:rFonts w:ascii="Courier New" w:hAnsi="Courier New" w:cs="Courier New"/>
@@ -13941,6 +13522,42 @@
         </w:rPr>
         <w:t>.</w:t>
       </w:r>
+      <w:r>
+        <w:rPr>
+          <w:rFonts w:ascii="Courier New" w:hAnsi="Courier New" w:cs="Courier New"/>
+          <w:sz w:val="24"/>
+          <w:szCs w:val="24"/>
+          <w:lang w:val="en-US" w:eastAsia="el-GR"/>
+        </w:rPr>
+        <w:t>png</w:t>
+      </w:r>
+      <w:r>
+        <w:rPr>
+          <w:rFonts w:ascii="Courier New" w:hAnsi="Courier New" w:cs="Courier New"/>
+          <w:sz w:val="24"/>
+          <w:szCs w:val="24"/>
+          <w:lang w:eastAsia="el-GR"/>
+        </w:rPr>
+        <w:t>,</w:t>
+      </w:r>
+      <w:r>
+        <w:rPr>
+          <w:rFonts w:ascii="Courier New" w:hAnsi="Courier New" w:cs="Courier New"/>
+          <w:sz w:val="24"/>
+          <w:szCs w:val="24"/>
+          <w:lang w:val="en-US" w:eastAsia="el-GR"/>
+        </w:rPr>
+        <w:t>moon</w:t>
+      </w:r>
+      <w:r>
+        <w:rPr>
+          <w:rFonts w:ascii="Courier New" w:hAnsi="Courier New" w:cs="Courier New"/>
+          <w:sz w:val="24"/>
+          <w:szCs w:val="24"/>
+          <w:lang w:eastAsia="el-GR"/>
+        </w:rPr>
+        <w:t>.</w:t>
+      </w:r>
       <w:proofErr w:type="spellStart"/>
       <w:r>
         <w:rPr>
@@ -13949,123 +13566,83 @@
           <w:szCs w:val="24"/>
           <w:lang w:val="en-US" w:eastAsia="el-GR"/>
         </w:rPr>
+        <w:t>tif</w:t>
+      </w:r>
+      <w:proofErr w:type="spellEnd"/>
+      <w:r>
+        <w:rPr>
+          <w:rFonts w:ascii="Courier New" w:hAnsi="Courier New" w:cs="Courier New"/>
+          <w:sz w:val="24"/>
+          <w:szCs w:val="24"/>
+          <w:lang w:eastAsia="el-GR"/>
+        </w:rPr>
+        <w:t xml:space="preserve">, </w:t>
+      </w:r>
+      <w:r>
+        <w:rPr>
+          <w:rFonts w:ascii="Courier New" w:hAnsi="Courier New" w:cs="Courier New"/>
+          <w:sz w:val="24"/>
+          <w:szCs w:val="24"/>
+          <w:lang w:val="en-US" w:eastAsia="el-GR"/>
+        </w:rPr>
+        <w:t>tire</w:t>
+      </w:r>
+      <w:r>
+        <w:rPr>
+          <w:rFonts w:ascii="Courier New" w:hAnsi="Courier New" w:cs="Courier New"/>
+          <w:sz w:val="24"/>
+          <w:szCs w:val="24"/>
+          <w:lang w:eastAsia="el-GR"/>
+        </w:rPr>
+        <w:t>.</w:t>
+      </w:r>
+      <w:proofErr w:type="spellStart"/>
+      <w:r>
+        <w:rPr>
+          <w:rFonts w:ascii="Courier New" w:hAnsi="Courier New" w:cs="Courier New"/>
+          <w:sz w:val="24"/>
+          <w:szCs w:val="24"/>
+          <w:lang w:val="en-US" w:eastAsia="el-GR"/>
+        </w:rPr>
+        <w:t>tif</w:t>
+      </w:r>
+      <w:proofErr w:type="spellEnd"/>
+      <w:r>
+        <w:rPr>
+          <w:rFonts w:ascii="Courier New" w:hAnsi="Courier New" w:cs="Courier New"/>
+          <w:sz w:val="24"/>
+          <w:szCs w:val="24"/>
+          <w:lang w:eastAsia="el-GR"/>
+        </w:rPr>
+        <w:t xml:space="preserve">, </w:t>
+      </w:r>
+      <w:r>
+        <w:rPr>
+          <w:rFonts w:ascii="Courier New" w:hAnsi="Courier New" w:cs="Courier New"/>
+          <w:sz w:val="24"/>
+          <w:szCs w:val="24"/>
+          <w:lang w:val="en-US" w:eastAsia="el-GR"/>
+        </w:rPr>
+        <w:t>rice</w:t>
+      </w:r>
+      <w:r>
+        <w:rPr>
+          <w:rFonts w:ascii="Courier New" w:hAnsi="Courier New" w:cs="Courier New"/>
+          <w:sz w:val="24"/>
+          <w:szCs w:val="24"/>
+          <w:lang w:eastAsia="el-GR"/>
+        </w:rPr>
+        <w:t>.</w:t>
+      </w:r>
+      <w:r>
+        <w:rPr>
+          <w:rFonts w:ascii="Courier New" w:hAnsi="Courier New" w:cs="Courier New"/>
+          <w:sz w:val="24"/>
+          <w:szCs w:val="24"/>
+          <w:lang w:val="en-US" w:eastAsia="el-GR"/>
+        </w:rPr>
         <w:t>png</w:t>
       </w:r>
-      <w:proofErr w:type="spellEnd"/>
-      <w:r>
-        <w:rPr>
-          <w:rFonts w:ascii="Courier New" w:hAnsi="Courier New" w:cs="Courier New"/>
-          <w:sz w:val="24"/>
-          <w:szCs w:val="24"/>
-          <w:lang w:eastAsia="el-GR"/>
-        </w:rPr>
-        <w:t>,</w:t>
-      </w:r>
-      <w:r>
-        <w:rPr>
-          <w:rFonts w:ascii="Courier New" w:hAnsi="Courier New" w:cs="Courier New"/>
-          <w:sz w:val="24"/>
-          <w:szCs w:val="24"/>
-          <w:lang w:val="en-US" w:eastAsia="el-GR"/>
-        </w:rPr>
-        <w:t>moon</w:t>
-      </w:r>
-      <w:r>
-        <w:rPr>
-          <w:rFonts w:ascii="Courier New" w:hAnsi="Courier New" w:cs="Courier New"/>
-          <w:sz w:val="24"/>
-          <w:szCs w:val="24"/>
-          <w:lang w:eastAsia="el-GR"/>
-        </w:rPr>
-        <w:t>.</w:t>
-      </w:r>
-      <w:proofErr w:type="spellStart"/>
-      <w:r>
-        <w:rPr>
-          <w:rFonts w:ascii="Courier New" w:hAnsi="Courier New" w:cs="Courier New"/>
-          <w:sz w:val="24"/>
-          <w:szCs w:val="24"/>
-          <w:lang w:val="en-US" w:eastAsia="el-GR"/>
-        </w:rPr>
-        <w:t>tif</w:t>
-      </w:r>
-      <w:proofErr w:type="spellEnd"/>
-      <w:r>
-        <w:rPr>
-          <w:rFonts w:ascii="Courier New" w:hAnsi="Courier New" w:cs="Courier New"/>
-          <w:sz w:val="24"/>
-          <w:szCs w:val="24"/>
-          <w:lang w:eastAsia="el-GR"/>
-        </w:rPr>
-        <w:t xml:space="preserve">, </w:t>
-      </w:r>
-      <w:r>
-        <w:rPr>
-          <w:rFonts w:ascii="Courier New" w:hAnsi="Courier New" w:cs="Courier New"/>
-          <w:sz w:val="24"/>
-          <w:szCs w:val="24"/>
-          <w:lang w:val="en-US" w:eastAsia="el-GR"/>
-        </w:rPr>
-        <w:t>tire</w:t>
-      </w:r>
-      <w:r>
-        <w:rPr>
-          <w:rFonts w:ascii="Courier New" w:hAnsi="Courier New" w:cs="Courier New"/>
-          <w:sz w:val="24"/>
-          <w:szCs w:val="24"/>
-          <w:lang w:eastAsia="el-GR"/>
-        </w:rPr>
-        <w:t>.</w:t>
-      </w:r>
-      <w:proofErr w:type="spellStart"/>
-      <w:r>
-        <w:rPr>
-          <w:rFonts w:ascii="Courier New" w:hAnsi="Courier New" w:cs="Courier New"/>
-          <w:sz w:val="24"/>
-          <w:szCs w:val="24"/>
-          <w:lang w:val="en-US" w:eastAsia="el-GR"/>
-        </w:rPr>
-        <w:t>tif</w:t>
-      </w:r>
-      <w:proofErr w:type="spellEnd"/>
-      <w:r>
-        <w:rPr>
-          <w:rFonts w:ascii="Courier New" w:hAnsi="Courier New" w:cs="Courier New"/>
-          <w:sz w:val="24"/>
-          <w:szCs w:val="24"/>
-          <w:lang w:eastAsia="el-GR"/>
-        </w:rPr>
-        <w:t xml:space="preserve">, </w:t>
-      </w:r>
-      <w:r>
-        <w:rPr>
-          <w:rFonts w:ascii="Courier New" w:hAnsi="Courier New" w:cs="Courier New"/>
-          <w:sz w:val="24"/>
-          <w:szCs w:val="24"/>
-          <w:lang w:val="en-US" w:eastAsia="el-GR"/>
-        </w:rPr>
-        <w:t>rice</w:t>
-      </w:r>
-      <w:r>
-        <w:rPr>
-          <w:rFonts w:ascii="Courier New" w:hAnsi="Courier New" w:cs="Courier New"/>
-          <w:sz w:val="24"/>
-          <w:szCs w:val="24"/>
-          <w:lang w:eastAsia="el-GR"/>
-        </w:rPr>
-        <w:t>.</w:t>
-      </w:r>
-      <w:proofErr w:type="spellStart"/>
-      <w:r>
-        <w:rPr>
-          <w:rFonts w:ascii="Courier New" w:hAnsi="Courier New" w:cs="Courier New"/>
-          <w:sz w:val="24"/>
-          <w:szCs w:val="24"/>
-          <w:lang w:val="en-US" w:eastAsia="el-GR"/>
-        </w:rPr>
-        <w:t>png</w:t>
-      </w:r>
-      <w:proofErr w:type="spellEnd"/>
       <w:r>
         <w:rPr>
           <w:rFonts w:ascii="Courier New" w:hAnsi="Courier New" w:cs="Courier New"/>
@@ -14091,12 +13668,12 @@
     <w:p>
       <w:pPr>
         <w:rPr>
-          <w:lang w:val="en-US" w:eastAsia="el-GR"/>
-        </w:rPr>
-      </w:pPr>
-      <w:r>
-        <w:rPr>
-          <w:lang w:val="en-US" w:eastAsia="el-GR"/>
+          <w:lang w:eastAsia="el-GR"/>
+        </w:rPr>
+      </w:pPr>
+      <w:r>
+        <w:rPr>
+          <w:lang w:eastAsia="el-GR"/>
         </w:rPr>
         <w:br/>
       </w:r>
@@ -14127,7 +13704,6 @@
           <w:szCs w:val="24"/>
           <w:lang w:val="en-US" w:eastAsia="el-GR"/>
         </w:rPr>
-        <w:lastRenderedPageBreak/>
         <w:t>l</w:t>
       </w:r>
       <w:r>
@@ -14357,7 +13933,17 @@
           <w:szCs w:val="24"/>
           <w:lang w:eastAsia="el-GR"/>
         </w:rPr>
-        <w:t xml:space="preserve">) πριν την εφαρμογή των φίλτρων βελτιστοποίησης. Τα σημεία συγκεντρώνονται κυρίως στις περιοχές υψηλής αντίθεσης και στα όρια του αεροσκάφους, όπου υπάρχουν έντονες μεταβολές στην κλίμακα του γκρι. Αυτό είναι αναμενόμενο καθώς ο αλγόριθμος </w:t>
+        <w:t xml:space="preserve">) πριν την εφαρμογή των φίλτρων βελτιστοποίησης. Τα σημεία συγκεντρώνονται κυρίως στις περιοχές υψηλής αντίθεσης και στα όρια του </w:t>
+      </w:r>
+      <w:r>
+        <w:rPr>
+          <w:rFonts w:ascii="Courier New" w:hAnsi="Courier New" w:cs="Courier New"/>
+          <w:sz w:val="24"/>
+          <w:szCs w:val="24"/>
+          <w:lang w:eastAsia="el-GR"/>
+        </w:rPr>
+        <w:lastRenderedPageBreak/>
+        <w:t xml:space="preserve">αεροσκάφους, όπου υπάρχουν έντονες μεταβολές στην κλίμακα του γκρι. Αυτό είναι αναμενόμενο καθώς ο αλγόριθμος </w:t>
       </w:r>
       <w:r>
         <w:rPr>
@@ -14671,7 +14257,6 @@
           <w:szCs w:val="24"/>
           <w:lang w:eastAsia="el-GR"/>
         </w:rPr>
-        <w:lastRenderedPageBreak/>
         <w:t xml:space="preserve">Στην πρώτη εικόνα (πράσινα σημεία), παρατηρούμε την αρχική ανίχνευση των σημείων-κλειδιών από τον αλγόριθμο. Είναι εμφανές ότι τα περισσότερα σημεία εντοπίζονται κατά μήκος του φωτεινού περιγράμματος της Σελήνης, όπου υπάρχει η μέγιστη αντίθεση μεταξύ του σκοτεινού φόντου και της φωτεινής επιφάνειας. Αυτό είναι απολύτως αναμενόμενο, καθώς ο αλγόριθμος SIFT βασίζεται στον εντοπισμό περιοχών με έντονες διαφοροποιήσεις στην ένταση των </w:t>
       </w:r>
       <w:proofErr w:type="spellStart"/>
@@ -14774,7 +14359,17 @@
           <w:szCs w:val="24"/>
           <w:lang w:eastAsia="el-GR"/>
         </w:rPr>
-        <w:t>Ιδιαίτερο ενδιαφέρον παρουσιάζει ο τρόπος με τον οποίο ο αλγόριθμος εντόπισε επίσης μερικά σημεία-κλειδιά στις περιοχές των κρατήρων και των σκιάσεων στην επιφάνεια της Σελήνης, αναδεικνύοντας την ικανότητά του να αναγνωρίζει τοπικά χαρακτηριστικά πέρα από το κύριο περίγραμμα του αντικειμένου.</w:t>
+        <w:t xml:space="preserve">Ιδιαίτερο ενδιαφέρον παρουσιάζει ο τρόπος με τον οποίο ο αλγόριθμος εντόπισε επίσης μερικά σημεία-κλειδιά στις περιοχές των κρατήρων και των σκιάσεων στην επιφάνεια της Σελήνης, αναδεικνύοντας την ικανότητά του να αναγνωρίζει </w:t>
+      </w:r>
+      <w:r>
+        <w:rPr>
+          <w:rFonts w:ascii="Courier New" w:eastAsia="Calibri" w:hAnsi="Courier New" w:cs="Courier New"/>
+          <w:sz w:val="24"/>
+          <w:szCs w:val="24"/>
+          <w:lang w:eastAsia="el-GR"/>
+        </w:rPr>
+        <w:lastRenderedPageBreak/>
+        <w:t>τοπικά χαρακτηριστικά πέρα από το κύριο περίγραμμα του αντικειμένου.</w:t>
       </w:r>
     </w:p>
     <w:p>
@@ -14784,7 +14379,7 @@
           <w:rFonts w:ascii="Courier New" w:hAnsi="Courier New" w:cs="Courier New"/>
           <w:sz w:val="24"/>
           <w:szCs w:val="24"/>
-          <w:lang w:val="en-US" w:eastAsia="el-GR"/>
+          <w:lang w:eastAsia="el-GR"/>
         </w:rPr>
       </w:pPr>
     </w:p>
@@ -14795,7 +14390,7 @@
           <w:rFonts w:ascii="Courier New" w:hAnsi="Courier New" w:cs="Courier New"/>
           <w:sz w:val="24"/>
           <w:szCs w:val="24"/>
-          <w:lang w:val="en-US" w:eastAsia="el-GR"/>
+          <w:lang w:eastAsia="el-GR"/>
         </w:rPr>
       </w:pPr>
     </w:p>
@@ -14977,17 +14572,7 @@
           <w:szCs w:val="24"/>
           <w:lang w:eastAsia="el-GR"/>
         </w:rPr>
-        <w:t xml:space="preserve">Στην πρώτη εικόνα (πράσινα σημεία), παρατηρούμε την αρχική ανίχνευση των σημείων-κλειδιών. Ο αλγόριθμος έχει εντοπίσει πληθώρα σημείων που ακολουθούν τη χαρακτηριστική κυκλική γεωμετρία του τροχού. Είναι αξιοσημείωτο πώς τα σημεία συγκεντρώνονται κατά μήκος των ομόκεντρων κύκλων της ζάντας, καθώς και στα σημεία όπου υπάρχουν έντονες εναλλαγές φωτεινότητας μεταξύ </w:t>
-      </w:r>
-      <w:r>
-        <w:rPr>
-          <w:rFonts w:ascii="Courier New" w:hAnsi="Courier New" w:cs="Courier New"/>
-          <w:sz w:val="24"/>
-          <w:szCs w:val="24"/>
-          <w:lang w:eastAsia="el-GR"/>
-        </w:rPr>
-        <w:lastRenderedPageBreak/>
-        <w:t>των μεταλλικών στοιχείων και των σκοτεινών διαστημάτων.</w:t>
+        <w:t>Στην πρώτη εικόνα (πράσινα σημεία), παρατηρούμε την αρχική ανίχνευση των σημείων-κλειδιών. Ο αλγόριθμος έχει εντοπίσει πληθώρα σημείων που ακολουθούν τη χαρακτηριστική κυκλική γεωμετρία του τροχού. Είναι αξιοσημείωτο πώς τα σημεία συγκεντρώνονται κατά μήκος των ομόκεντρων κύκλων της ζάντας, καθώς και στα σημεία όπου υπάρχουν έντονες εναλλαγές φωτεινότητας μεταξύ των μεταλλικών στοιχείων και των σκοτεινών διαστημάτων.</w:t>
       </w:r>
     </w:p>
     <w:p>
@@ -15019,7 +14604,7 @@
           <w:rFonts w:ascii="Courier New" w:hAnsi="Courier New" w:cs="Courier New"/>
           <w:sz w:val="24"/>
           <w:szCs w:val="24"/>
-          <w:lang w:val="en-US" w:eastAsia="el-GR"/>
+          <w:lang w:eastAsia="el-GR"/>
         </w:rPr>
       </w:pPr>
       <w:r>
@@ -15049,7 +14634,7 @@
           <w:rFonts w:ascii="Courier New" w:hAnsi="Courier New" w:cs="Courier New"/>
           <w:sz w:val="24"/>
           <w:szCs w:val="24"/>
-          <w:lang w:val="en-US" w:eastAsia="el-GR"/>
+          <w:lang w:eastAsia="el-GR"/>
         </w:rPr>
       </w:pPr>
     </w:p>
@@ -15115,6 +14700,7 @@
         <w:rPr>
           <w:noProof/>
         </w:rPr>
+        <w:lastRenderedPageBreak/>
         <w:drawing>
           <wp:inline distT="0" distB="0" distL="0" distR="0" wp14:anchorId="09E3EC98" wp14:editId="48C829E8">
             <wp:extent cx="2006093" cy="2011680"/>
@@ -15273,17 +14859,7 @@
           <w:szCs w:val="24"/>
           <w:lang w:eastAsia="el-GR"/>
         </w:rPr>
-        <w:t xml:space="preserve">Μετά την εφαρμογή των κριτηρίων βελτιστοποίησης (απεικόνιση με μπλε σημεία), παρατηρείται σημαντική μείωση του πλήθους των σημείων-κλειδιών, με διατήρηση </w:t>
-      </w:r>
-      <w:r>
-        <w:rPr>
-          <w:rFonts w:ascii="Courier New" w:eastAsia="Times New Roman" w:hAnsi="Courier New" w:cs="Courier New"/>
-          <w:sz w:val="24"/>
-          <w:szCs w:val="24"/>
-          <w:lang w:eastAsia="el-GR"/>
-        </w:rPr>
-        <w:lastRenderedPageBreak/>
-        <w:t>εκείνων που παρουσιάζουν υψηλή διακριτική ικανότητα ως προς τα τοπικά χαρακτηριστικά της εικόνας. Η επιλεκτική αυτή διατήρηση των σημείων υποδηλώνει την αποτελεσματικότητα του αλγορίθμου στην αναγνώριση σταθερών χαρακτηριστικών ανεξάρτητων από μετασχηματισμούς κλίμακας και περιστροφής.</w:t>
+        <w:t>Μετά την εφαρμογή των κριτηρίων βελτιστοποίησης (απεικόνιση με μπλε σημεία), παρατηρείται σημαντική μείωση του πλήθους των σημείων-κλειδιών, με διατήρηση εκείνων που παρουσιάζουν υψηλή διακριτική ικανότητα ως προς τα τοπικά χαρακτηριστικά της εικόνας. Η επιλεκτική αυτή διατήρηση των σημείων υποδηλώνει την αποτελεσματικότητα του αλγορίθμου στην αναγνώριση σταθερών χαρακτηριστικών ανεξάρτητων από μετασχηματισμούς κλίμακας και περιστροφής.</w:t>
       </w:r>
     </w:p>
     <w:p>
@@ -15294,7 +14870,7 @@
           <w:rFonts w:ascii="Courier New" w:hAnsi="Courier New" w:cs="Courier New"/>
           <w:sz w:val="24"/>
           <w:szCs w:val="24"/>
-          <w:lang w:val="en-US" w:eastAsia="el-GR"/>
+          <w:lang w:eastAsia="el-GR"/>
         </w:rPr>
       </w:pPr>
     </w:p>
@@ -15306,7 +14882,7 @@
           <w:rFonts w:ascii="Courier New" w:hAnsi="Courier New" w:cs="Courier New"/>
           <w:sz w:val="24"/>
           <w:szCs w:val="24"/>
-          <w:lang w:val="en-US" w:eastAsia="el-GR"/>
+          <w:lang w:eastAsia="el-GR"/>
         </w:rPr>
       </w:pPr>
     </w:p>
@@ -15464,7 +15040,17 @@
           <w:szCs w:val="24"/>
           <w:lang w:eastAsia="el-GR"/>
         </w:rPr>
-        <w:t xml:space="preserve">Στην αρχική φάση (πράσινα σημεία), ο αλγόριθμος εντόπισε πληθώρα σημείων-κλειδιών που αντιστοιχούν κυρίως στις διασταυρώσεις οδών, τις γωνίες κτιρίων και τα όρια διαφορετικών χρήσεων γης. Η πυκνότητα των σημείων είναι ιδιαίτερα υψηλή στις περιοχές με έντονη αστική δραστηριότητα, όπου παρατηρούνται απότομες μεταβολές στην ένταση των </w:t>
+        <w:t xml:space="preserve">Στην αρχική φάση (πράσινα σημεία), ο αλγόριθμος εντόπισε πληθώρα σημείων-κλειδιών που αντιστοιχούν κυρίως στις </w:t>
+      </w:r>
+      <w:r>
+        <w:rPr>
+          <w:rFonts w:ascii="Courier New" w:hAnsi="Courier New" w:cs="Courier New"/>
+          <w:sz w:val="24"/>
+          <w:szCs w:val="24"/>
+          <w:lang w:eastAsia="el-GR"/>
+        </w:rPr>
+        <w:lastRenderedPageBreak/>
+        <w:t xml:space="preserve">διασταυρώσεις οδών, τις γωνίες κτιρίων και τα όρια διαφορετικών χρήσεων γης. Η πυκνότητα των σημείων είναι ιδιαίτερα υψηλή στις περιοχές με έντονη αστική δραστηριότητα, όπου παρατηρούνται απότομες μεταβολές στην ένταση των </w:t>
       </w:r>
       <w:proofErr w:type="spellStart"/>
       <w:r>
@@ -15606,7 +15192,6 @@
           <w:szCs w:val="24"/>
           <w:lang w:eastAsia="el-GR"/>
         </w:rPr>
-        <w:lastRenderedPageBreak/>
         <w:t>ΑΣΚΗΣΗ 6</w:t>
       </w:r>
     </w:p>
@@ -16391,6 +15976,7 @@
           <w:color w:val="444444"/>
           <w:lang w:val="en-US"/>
         </w:rPr>
+        <w:lastRenderedPageBreak/>
         <w:t>indexPairs</w:t>
       </w:r>
       <w:proofErr w:type="spellEnd"/>
@@ -16705,7 +16291,7 @@
           <w:rFonts w:ascii="Courier New" w:hAnsi="Courier New" w:cs="Courier New"/>
           <w:sz w:val="24"/>
           <w:szCs w:val="24"/>
-          <w:lang w:val="en-US" w:eastAsia="el-GR"/>
+          <w:lang w:eastAsia="el-GR"/>
         </w:rPr>
       </w:pPr>
       <w:r>
@@ -16937,7 +16523,7 @@
           <w:rFonts w:ascii="Courier New" w:hAnsi="Courier New" w:cs="Courier New"/>
           <w:sz w:val="24"/>
           <w:szCs w:val="24"/>
-          <w:lang w:eastAsia="el-GR"/>
+          <w:lang w:val="en-US" w:eastAsia="el-GR"/>
         </w:rPr>
       </w:pPr>
       <w:r>
@@ -16954,7 +16540,7 @@
           <w:rFonts w:ascii="Courier New" w:hAnsi="Courier New" w:cs="Courier New"/>
           <w:sz w:val="24"/>
           <w:szCs w:val="24"/>
-          <w:lang w:eastAsia="el-GR"/>
+          <w:lang w:val="en-US" w:eastAsia="el-GR"/>
         </w:rPr>
         <w:t xml:space="preserve"> </w:t>
       </w:r>
@@ -16972,7 +16558,7 @@
           <w:rFonts w:ascii="Courier New" w:hAnsi="Courier New" w:cs="Courier New"/>
           <w:sz w:val="24"/>
           <w:szCs w:val="24"/>
-          <w:lang w:eastAsia="el-GR"/>
+          <w:lang w:val="en-US" w:eastAsia="el-GR"/>
         </w:rPr>
         <w:t xml:space="preserve"> </w:t>
       </w:r>
@@ -16990,7 +16576,7 @@
           <w:rFonts w:ascii="Courier New" w:hAnsi="Courier New" w:cs="Courier New"/>
           <w:sz w:val="24"/>
           <w:szCs w:val="24"/>
-          <w:lang w:eastAsia="el-GR"/>
+          <w:lang w:val="en-US" w:eastAsia="el-GR"/>
         </w:rPr>
         <w:t xml:space="preserve"> </w:t>
       </w:r>
@@ -17008,7 +16594,7 @@
           <w:rFonts w:ascii="Courier New" w:hAnsi="Courier New" w:cs="Courier New"/>
           <w:sz w:val="24"/>
           <w:szCs w:val="24"/>
-          <w:lang w:eastAsia="el-GR"/>
+          <w:lang w:val="en-US" w:eastAsia="el-GR"/>
         </w:rPr>
         <w:t xml:space="preserve"> </w:t>
       </w:r>
@@ -17026,7 +16612,7 @@
           <w:rFonts w:ascii="Courier New" w:hAnsi="Courier New" w:cs="Courier New"/>
           <w:sz w:val="24"/>
           <w:szCs w:val="24"/>
-          <w:lang w:eastAsia="el-GR"/>
+          <w:lang w:val="en-US" w:eastAsia="el-GR"/>
         </w:rPr>
         <w:t xml:space="preserve"> </w:t>
       </w:r>
@@ -17044,7 +16630,7 @@
           <w:rFonts w:ascii="Courier New" w:hAnsi="Courier New" w:cs="Courier New"/>
           <w:sz w:val="24"/>
           <w:szCs w:val="24"/>
-          <w:lang w:eastAsia="el-GR"/>
+          <w:lang w:val="en-US" w:eastAsia="el-GR"/>
         </w:rPr>
         <w:t xml:space="preserve"> </w:t>
       </w:r>
@@ -17062,7 +16648,7 @@
           <w:rFonts w:ascii="Courier New" w:hAnsi="Courier New" w:cs="Courier New"/>
           <w:sz w:val="24"/>
           <w:szCs w:val="24"/>
-          <w:lang w:eastAsia="el-GR"/>
+          <w:lang w:val="en-US" w:eastAsia="el-GR"/>
         </w:rPr>
         <w:t xml:space="preserve"> </w:t>
       </w:r>
@@ -17080,7 +16666,7 @@
           <w:rFonts w:ascii="Courier New" w:hAnsi="Courier New" w:cs="Courier New"/>
           <w:sz w:val="24"/>
           <w:szCs w:val="24"/>
-          <w:lang w:eastAsia="el-GR"/>
+          <w:lang w:val="en-US" w:eastAsia="el-GR"/>
         </w:rPr>
         <w:t xml:space="preserve"> </w:t>
       </w:r>
@@ -17098,7 +16684,7 @@
           <w:rFonts w:ascii="Courier New" w:hAnsi="Courier New" w:cs="Courier New"/>
           <w:sz w:val="24"/>
           <w:szCs w:val="24"/>
-          <w:lang w:eastAsia="el-GR"/>
+          <w:lang w:val="en-US" w:eastAsia="el-GR"/>
         </w:rPr>
         <w:t xml:space="preserve"> </w:t>
       </w:r>
@@ -17116,7 +16702,7 @@
           <w:rFonts w:ascii="Courier New" w:hAnsi="Courier New" w:cs="Courier New"/>
           <w:sz w:val="24"/>
           <w:szCs w:val="24"/>
-          <w:lang w:eastAsia="el-GR"/>
+          <w:lang w:val="en-US" w:eastAsia="el-GR"/>
         </w:rPr>
         <w:t xml:space="preserve"> </w:t>
       </w:r>
@@ -17134,7 +16720,7 @@
           <w:rFonts w:ascii="Courier New" w:hAnsi="Courier New" w:cs="Courier New"/>
           <w:sz w:val="24"/>
           <w:szCs w:val="24"/>
-          <w:lang w:eastAsia="el-GR"/>
+          <w:lang w:val="en-US" w:eastAsia="el-GR"/>
         </w:rPr>
         <w:t xml:space="preserve"> </w:t>
       </w:r>
@@ -17152,7 +16738,7 @@
           <w:rFonts w:ascii="Courier New" w:hAnsi="Courier New" w:cs="Courier New"/>
           <w:sz w:val="24"/>
           <w:szCs w:val="24"/>
-          <w:lang w:eastAsia="el-GR"/>
+          <w:lang w:val="en-US" w:eastAsia="el-GR"/>
         </w:rPr>
         <w:t xml:space="preserve"> </w:t>
       </w:r>
@@ -17170,7 +16756,7 @@
           <w:rFonts w:ascii="Courier New" w:hAnsi="Courier New" w:cs="Courier New"/>
           <w:sz w:val="24"/>
           <w:szCs w:val="24"/>
-          <w:lang w:eastAsia="el-GR"/>
+          <w:lang w:val="en-US" w:eastAsia="el-GR"/>
         </w:rPr>
         <w:t xml:space="preserve"> </w:t>
       </w:r>
@@ -17188,7 +16774,7 @@
           <w:rFonts w:ascii="Courier New" w:hAnsi="Courier New" w:cs="Courier New"/>
           <w:sz w:val="24"/>
           <w:szCs w:val="24"/>
-          <w:lang w:eastAsia="el-GR"/>
+          <w:lang w:val="en-US" w:eastAsia="el-GR"/>
         </w:rPr>
         <w:t xml:space="preserve">, </w:t>
       </w:r>
@@ -17206,7 +16792,7 @@
           <w:rFonts w:ascii="Courier New" w:hAnsi="Courier New" w:cs="Courier New"/>
           <w:sz w:val="24"/>
           <w:szCs w:val="24"/>
-          <w:lang w:eastAsia="el-GR"/>
+          <w:lang w:val="en-US" w:eastAsia="el-GR"/>
         </w:rPr>
         <w:t xml:space="preserve"> </w:t>
       </w:r>
@@ -17224,7 +16810,7 @@
           <w:rFonts w:ascii="Courier New" w:hAnsi="Courier New" w:cs="Courier New"/>
           <w:sz w:val="24"/>
           <w:szCs w:val="24"/>
-          <w:lang w:eastAsia="el-GR"/>
+          <w:lang w:val="en-US" w:eastAsia="el-GR"/>
         </w:rPr>
         <w:t xml:space="preserve"> </w:t>
       </w:r>
@@ -17242,7 +16828,7 @@
           <w:rFonts w:ascii="Courier New" w:hAnsi="Courier New" w:cs="Courier New"/>
           <w:sz w:val="24"/>
           <w:szCs w:val="24"/>
-          <w:lang w:eastAsia="el-GR"/>
+          <w:lang w:val="en-US" w:eastAsia="el-GR"/>
         </w:rPr>
         <w:t xml:space="preserve"> </w:t>
       </w:r>
@@ -17260,7 +16846,7 @@
           <w:rFonts w:ascii="Courier New" w:hAnsi="Courier New" w:cs="Courier New"/>
           <w:sz w:val="24"/>
           <w:szCs w:val="24"/>
-          <w:lang w:eastAsia="el-GR"/>
+          <w:lang w:val="en-US" w:eastAsia="el-GR"/>
         </w:rPr>
         <w:t xml:space="preserve"> </w:t>
       </w:r>
@@ -17278,7 +16864,7 @@
           <w:rFonts w:ascii="Courier New" w:hAnsi="Courier New" w:cs="Courier New"/>
           <w:sz w:val="24"/>
           <w:szCs w:val="24"/>
-          <w:lang w:eastAsia="el-GR"/>
+          <w:lang w:val="en-US" w:eastAsia="el-GR"/>
         </w:rPr>
         <w:t>.</w:t>
       </w:r>
@@ -17841,44 +17427,29 @@
           <w:color w:val="444444"/>
         </w:rPr>
         <w:br/>
+        <w:t>fprintf(</w:t>
+      </w:r>
+      <w:r>
+        <w:rPr>
+          <w:rFonts w:ascii="Courier New" w:hAnsi="Courier New" w:cs="Courier New"/>
+          <w:color w:val="880000"/>
+        </w:rPr>
+        <w:t xml:space="preserve">'Φόρτωση και </w:t>
       </w:r>
       <w:proofErr w:type="spellStart"/>
       <w:r>
         <w:rPr>
           <w:rFonts w:ascii="Courier New" w:hAnsi="Courier New" w:cs="Courier New"/>
-          <w:color w:val="444444"/>
-        </w:rPr>
-        <w:t>fprintf</w:t>
+          <w:color w:val="880000"/>
+        </w:rPr>
+        <w:t>προεπεξεργασία</w:t>
       </w:r>
       <w:proofErr w:type="spellEnd"/>
       <w:r>
         <w:rPr>
           <w:rFonts w:ascii="Courier New" w:hAnsi="Courier New" w:cs="Courier New"/>
-          <w:color w:val="444444"/>
-        </w:rPr>
-        <w:t>(</w:t>
-      </w:r>
-      <w:r>
-        <w:rPr>
-          <w:rFonts w:ascii="Courier New" w:hAnsi="Courier New" w:cs="Courier New"/>
           <w:color w:val="880000"/>
         </w:rPr>
-        <w:t xml:space="preserve">'Φόρτωση και </w:t>
-      </w:r>
-      <w:proofErr w:type="spellStart"/>
-      <w:r>
-        <w:rPr>
-          <w:rFonts w:ascii="Courier New" w:hAnsi="Courier New" w:cs="Courier New"/>
-          <w:color w:val="880000"/>
-        </w:rPr>
-        <w:t>προεπεξεργασία</w:t>
-      </w:r>
-      <w:proofErr w:type="spellEnd"/>
-      <w:r>
-        <w:rPr>
-          <w:rFonts w:ascii="Courier New" w:hAnsi="Courier New" w:cs="Courier New"/>
-          <w:color w:val="880000"/>
-        </w:rPr>
         <w:t xml:space="preserve"> εικόνων...\n'</w:t>
       </w:r>
       <w:r>
@@ -17915,23 +17486,7 @@
           <w:color w:val="444444"/>
         </w:rPr>
         <w:br/>
-        <w:t xml:space="preserve">img1 = </w:t>
-      </w:r>
-      <w:proofErr w:type="spellStart"/>
-      <w:r>
-        <w:rPr>
-          <w:rFonts w:ascii="Courier New" w:hAnsi="Courier New" w:cs="Courier New"/>
-          <w:color w:val="444444"/>
-        </w:rPr>
-        <w:t>imread</w:t>
-      </w:r>
-      <w:proofErr w:type="spellEnd"/>
-      <w:r>
-        <w:rPr>
-          <w:rFonts w:ascii="Courier New" w:hAnsi="Courier New" w:cs="Courier New"/>
-          <w:color w:val="444444"/>
-        </w:rPr>
-        <w:t>(image1_filename);</w:t>
+        <w:t>img1 = imread(image1_filename);</w:t>
       </w:r>
       <w:r>
         <w:rPr>
@@ -18016,6 +17571,7 @@
           <w:b/>
           <w:color w:val="444444"/>
         </w:rPr>
+        <w:lastRenderedPageBreak/>
         <w:t>else</w:t>
       </w:r>
       <w:proofErr w:type="spellEnd"/>
@@ -18131,23 +17687,7 @@
           <w:color w:val="444444"/>
         </w:rPr>
         <w:br/>
-        <w:t xml:space="preserve">img2 = </w:t>
-      </w:r>
-      <w:proofErr w:type="spellStart"/>
-      <w:r>
-        <w:rPr>
-          <w:rFonts w:ascii="Courier New" w:hAnsi="Courier New" w:cs="Courier New"/>
-          <w:color w:val="444444"/>
-        </w:rPr>
-        <w:t>imread</w:t>
-      </w:r>
-      <w:proofErr w:type="spellEnd"/>
-      <w:r>
-        <w:rPr>
-          <w:rFonts w:ascii="Courier New" w:hAnsi="Courier New" w:cs="Courier New"/>
-          <w:color w:val="444444"/>
-        </w:rPr>
-        <w:t>(image2_filename);</w:t>
+        <w:t>img2 = imread(image2_filename);</w:t>
       </w:r>
       <w:r>
         <w:rPr>
@@ -18502,14 +18042,29 @@
           <w:color w:val="444444"/>
         </w:rPr>
         <w:br/>
+        <w:t>fprintf(</w:t>
+      </w:r>
+      <w:r>
+        <w:rPr>
+          <w:rFonts w:ascii="Courier New" w:hAnsi="Courier New" w:cs="Courier New"/>
+          <w:color w:val="880000"/>
+        </w:rPr>
+        <w:t>'Αριθμός σημείων-κλειδιών στην πρώτη εικόνα: %d\n'</w:t>
+      </w:r>
+      <w:r>
+        <w:rPr>
+          <w:rFonts w:ascii="Courier New" w:hAnsi="Courier New" w:cs="Courier New"/>
+          <w:color w:val="444444"/>
+        </w:rPr>
+        <w:t xml:space="preserve">, </w:t>
       </w:r>
       <w:proofErr w:type="spellStart"/>
       <w:r>
         <w:rPr>
           <w:rFonts w:ascii="Courier New" w:hAnsi="Courier New" w:cs="Courier New"/>
-          <w:color w:val="444444"/>
-        </w:rPr>
-        <w:t>fprintf</w:t>
+          <w:color w:val="397300"/>
+        </w:rPr>
+        <w:t>size</w:t>
       </w:r>
       <w:proofErr w:type="spellEnd"/>
       <w:r>
@@ -18517,14 +18072,36 @@
           <w:rFonts w:ascii="Courier New" w:hAnsi="Courier New" w:cs="Courier New"/>
           <w:color w:val="444444"/>
         </w:rPr>
-        <w:t>(</w:t>
+        <w:t>(features1,</w:t>
       </w:r>
       <w:r>
         <w:rPr>
           <w:rFonts w:ascii="Courier New" w:hAnsi="Courier New" w:cs="Courier New"/>
           <w:color w:val="880000"/>
         </w:rPr>
-        <w:t>'Αριθμός σημείων-κλειδιών στην πρώτη εικόνα: %d\n'</w:t>
+        <w:t>1</w:t>
+      </w:r>
+      <w:r>
+        <w:rPr>
+          <w:rFonts w:ascii="Courier New" w:hAnsi="Courier New" w:cs="Courier New"/>
+          <w:color w:val="444444"/>
+        </w:rPr>
+        <w:t>));</w:t>
+      </w:r>
+      <w:r>
+        <w:rPr>
+          <w:rFonts w:ascii="Courier New" w:hAnsi="Courier New" w:cs="Courier New"/>
+          <w:color w:val="444444"/>
+        </w:rPr>
+        <w:br/>
+        <w:t>fprintf(</w:t>
+      </w:r>
+      <w:r>
+        <w:rPr>
+          <w:rFonts w:ascii="Courier New" w:hAnsi="Courier New" w:cs="Courier New"/>
+          <w:color w:val="880000"/>
+        </w:rPr>
+        <w:t>'Αριθμός σημείων-κλειδιών στη δεύτερη εικόνα: %d\n'</w:t>
       </w:r>
       <w:r>
         <w:rPr>
@@ -18539,7 +18116,6 @@
           <w:rFonts w:ascii="Courier New" w:hAnsi="Courier New" w:cs="Courier New"/>
           <w:color w:val="397300"/>
         </w:rPr>
-        <w:lastRenderedPageBreak/>
         <w:t>size</w:t>
       </w:r>
       <w:proofErr w:type="spellEnd"/>
@@ -18548,7 +18124,7 @@
           <w:rFonts w:ascii="Courier New" w:hAnsi="Courier New" w:cs="Courier New"/>
           <w:color w:val="444444"/>
         </w:rPr>
-        <w:t>(features1,</w:t>
+        <w:t>(features2,</w:t>
       </w:r>
       <w:r>
         <w:rPr>
@@ -18571,13 +18147,27 @@
         </w:rPr>
         <w:br/>
       </w:r>
+      <w:r>
+        <w:rPr>
+          <w:rFonts w:ascii="Courier New" w:hAnsi="Courier New" w:cs="Courier New"/>
+          <w:color w:val="444444"/>
+        </w:rPr>
+        <w:br/>
+      </w:r>
+      <w:r>
+        <w:rPr>
+          <w:rFonts w:ascii="Courier New" w:hAnsi="Courier New" w:cs="Courier New"/>
+          <w:color w:val="888888"/>
+        </w:rPr>
+        <w:t xml:space="preserve">%% Αντιστοίχιση </w:t>
+      </w:r>
       <w:proofErr w:type="spellStart"/>
       <w:r>
         <w:rPr>
           <w:rFonts w:ascii="Courier New" w:hAnsi="Courier New" w:cs="Courier New"/>
-          <w:color w:val="444444"/>
-        </w:rPr>
-        <w:t>fprintf</w:t>
+          <w:color w:val="888888"/>
+        </w:rPr>
+        <w:t>Περιγραφέων</w:t>
       </w:r>
       <w:proofErr w:type="spellEnd"/>
       <w:r>
@@ -18585,14 +18175,132 @@
           <w:rFonts w:ascii="Courier New" w:hAnsi="Courier New" w:cs="Courier New"/>
           <w:color w:val="444444"/>
         </w:rPr>
-        <w:t>(</w:t>
+        <w:br/>
+        <w:t>fprintf(</w:t>
       </w:r>
       <w:r>
         <w:rPr>
           <w:rFonts w:ascii="Courier New" w:hAnsi="Courier New" w:cs="Courier New"/>
           <w:color w:val="880000"/>
         </w:rPr>
-        <w:t>'Αριθμός σημείων-κλειδιών στη δεύτερη εικόνα: %d\n'</w:t>
+        <w:t xml:space="preserve">'Αντιστοίχιση </w:t>
+      </w:r>
+      <w:proofErr w:type="spellStart"/>
+      <w:r>
+        <w:rPr>
+          <w:rFonts w:ascii="Courier New" w:hAnsi="Courier New" w:cs="Courier New"/>
+          <w:color w:val="880000"/>
+        </w:rPr>
+        <w:t>περιγραφέων</w:t>
+      </w:r>
+      <w:proofErr w:type="spellEnd"/>
+      <w:r>
+        <w:rPr>
+          <w:rFonts w:ascii="Courier New" w:hAnsi="Courier New" w:cs="Courier New"/>
+          <w:color w:val="880000"/>
+        </w:rPr>
+        <w:t xml:space="preserve"> με χρήση </w:t>
+      </w:r>
+      <w:proofErr w:type="spellStart"/>
+      <w:r>
+        <w:rPr>
+          <w:rFonts w:ascii="Courier New" w:hAnsi="Courier New" w:cs="Courier New"/>
+          <w:color w:val="880000"/>
+        </w:rPr>
+        <w:t>Ratio</w:t>
+      </w:r>
+      <w:proofErr w:type="spellEnd"/>
+      <w:r>
+        <w:rPr>
+          <w:rFonts w:ascii="Courier New" w:hAnsi="Courier New" w:cs="Courier New"/>
+          <w:color w:val="880000"/>
+        </w:rPr>
+        <w:t xml:space="preserve"> </w:t>
+      </w:r>
+      <w:proofErr w:type="spellStart"/>
+      <w:r>
+        <w:rPr>
+          <w:rFonts w:ascii="Courier New" w:hAnsi="Courier New" w:cs="Courier New"/>
+          <w:color w:val="880000"/>
+        </w:rPr>
+        <w:t>Test</w:t>
+      </w:r>
+      <w:proofErr w:type="spellEnd"/>
+      <w:r>
+        <w:rPr>
+          <w:rFonts w:ascii="Courier New" w:hAnsi="Courier New" w:cs="Courier New"/>
+          <w:color w:val="880000"/>
+        </w:rPr>
+        <w:t>...\n'</w:t>
+      </w:r>
+      <w:r>
+        <w:rPr>
+          <w:rFonts w:ascii="Courier New" w:hAnsi="Courier New" w:cs="Courier New"/>
+          <w:color w:val="444444"/>
+        </w:rPr>
+        <w:t>);</w:t>
+      </w:r>
+      <w:r>
+        <w:rPr>
+          <w:rFonts w:ascii="Courier New" w:hAnsi="Courier New" w:cs="Courier New"/>
+          <w:color w:val="444444"/>
+        </w:rPr>
+        <w:br/>
+      </w:r>
+      <w:proofErr w:type="spellStart"/>
+      <w:r>
+        <w:rPr>
+          <w:rFonts w:ascii="Courier New" w:hAnsi="Courier New" w:cs="Courier New"/>
+          <w:color w:val="444444"/>
+        </w:rPr>
+        <w:t>indexPairs</w:t>
+      </w:r>
+      <w:proofErr w:type="spellEnd"/>
+      <w:r>
+        <w:rPr>
+          <w:rFonts w:ascii="Courier New" w:hAnsi="Courier New" w:cs="Courier New"/>
+          <w:color w:val="444444"/>
+        </w:rPr>
+        <w:t xml:space="preserve"> = </w:t>
+      </w:r>
+      <w:proofErr w:type="spellStart"/>
+      <w:r>
+        <w:rPr>
+          <w:rFonts w:ascii="Courier New" w:hAnsi="Courier New" w:cs="Courier New"/>
+          <w:color w:val="444444"/>
+        </w:rPr>
+        <w:t>matchFeatures</w:t>
+      </w:r>
+      <w:proofErr w:type="spellEnd"/>
+      <w:r>
+        <w:rPr>
+          <w:rFonts w:ascii="Courier New" w:hAnsi="Courier New" w:cs="Courier New"/>
+          <w:color w:val="444444"/>
+        </w:rPr>
+        <w:t xml:space="preserve">(features1, features2, </w:t>
+      </w:r>
+      <w:r>
+        <w:rPr>
+          <w:rFonts w:ascii="Courier New" w:hAnsi="Courier New" w:cs="Courier New"/>
+          <w:color w:val="880000"/>
+        </w:rPr>
+        <w:t>'</w:t>
+      </w:r>
+      <w:proofErr w:type="spellStart"/>
+      <w:r>
+        <w:rPr>
+          <w:rFonts w:ascii="Courier New" w:hAnsi="Courier New" w:cs="Courier New"/>
+          <w:color w:val="880000"/>
+        </w:rPr>
+        <w:t>MaxRatio</w:t>
+      </w:r>
+      <w:proofErr w:type="spellEnd"/>
+      <w:r>
+        <w:rPr>
+          <w:rFonts w:ascii="Courier New" w:hAnsi="Courier New" w:cs="Courier New"/>
+          <w:color w:val="880000"/>
+        </w:rPr>
+        <w:t>'</w:t>
       </w:r>
       <w:r>
         <w:rPr>
@@ -18601,256 +18309,26 @@
         </w:rPr>
         <w:t xml:space="preserve">, </w:t>
       </w:r>
-      <w:proofErr w:type="spellStart"/>
-      <w:r>
-        <w:rPr>
-          <w:rFonts w:ascii="Courier New" w:hAnsi="Courier New" w:cs="Courier New"/>
-          <w:color w:val="397300"/>
-        </w:rPr>
-        <w:t>size</w:t>
-      </w:r>
-      <w:proofErr w:type="spellEnd"/>
-      <w:r>
-        <w:rPr>
-          <w:rFonts w:ascii="Courier New" w:hAnsi="Courier New" w:cs="Courier New"/>
-          <w:color w:val="444444"/>
-        </w:rPr>
-        <w:t>(features2,</w:t>
-      </w:r>
       <w:r>
         <w:rPr>
           <w:rFonts w:ascii="Courier New" w:hAnsi="Courier New" w:cs="Courier New"/>
           <w:color w:val="880000"/>
         </w:rPr>
-        <w:t>1</w:t>
-      </w:r>
-      <w:r>
-        <w:rPr>
-          <w:rFonts w:ascii="Courier New" w:hAnsi="Courier New" w:cs="Courier New"/>
-          <w:color w:val="444444"/>
-        </w:rPr>
-        <w:t>));</w:t>
-      </w:r>
-      <w:r>
-        <w:rPr>
-          <w:rFonts w:ascii="Courier New" w:hAnsi="Courier New" w:cs="Courier New"/>
-          <w:color w:val="444444"/>
-        </w:rPr>
-        <w:br/>
-      </w:r>
-      <w:r>
-        <w:rPr>
-          <w:rFonts w:ascii="Courier New" w:hAnsi="Courier New" w:cs="Courier New"/>
-          <w:color w:val="444444"/>
-        </w:rPr>
-        <w:br/>
-      </w:r>
-      <w:r>
-        <w:rPr>
-          <w:rFonts w:ascii="Courier New" w:hAnsi="Courier New" w:cs="Courier New"/>
-          <w:color w:val="888888"/>
-        </w:rPr>
-        <w:t xml:space="preserve">%% Αντιστοίχιση </w:t>
-      </w:r>
-      <w:proofErr w:type="spellStart"/>
-      <w:r>
-        <w:rPr>
-          <w:rFonts w:ascii="Courier New" w:hAnsi="Courier New" w:cs="Courier New"/>
-          <w:color w:val="888888"/>
-        </w:rPr>
-        <w:t>Περιγραφέων</w:t>
-      </w:r>
-      <w:proofErr w:type="spellEnd"/>
-      <w:r>
-        <w:rPr>
-          <w:rFonts w:ascii="Courier New" w:hAnsi="Courier New" w:cs="Courier New"/>
-          <w:color w:val="444444"/>
-        </w:rPr>
-        <w:br/>
-      </w:r>
-      <w:proofErr w:type="spellStart"/>
-      <w:r>
-        <w:rPr>
-          <w:rFonts w:ascii="Courier New" w:hAnsi="Courier New" w:cs="Courier New"/>
-          <w:color w:val="444444"/>
-        </w:rPr>
-        <w:t>fprintf</w:t>
-      </w:r>
-      <w:proofErr w:type="spellEnd"/>
-      <w:r>
-        <w:rPr>
-          <w:rFonts w:ascii="Courier New" w:hAnsi="Courier New" w:cs="Courier New"/>
-          <w:color w:val="444444"/>
-        </w:rPr>
-        <w:t>(</w:t>
+        <w:t>0.8</w:t>
+      </w:r>
+      <w:r>
+        <w:rPr>
+          <w:rFonts w:ascii="Courier New" w:hAnsi="Courier New" w:cs="Courier New"/>
+          <w:color w:val="444444"/>
+        </w:rPr>
+        <w:t xml:space="preserve">, </w:t>
       </w:r>
       <w:r>
         <w:rPr>
           <w:rFonts w:ascii="Courier New" w:hAnsi="Courier New" w:cs="Courier New"/>
           <w:color w:val="880000"/>
         </w:rPr>
-        <w:t xml:space="preserve">'Αντιστοίχιση </w:t>
-      </w:r>
-      <w:proofErr w:type="spellStart"/>
-      <w:r>
-        <w:rPr>
-          <w:rFonts w:ascii="Courier New" w:hAnsi="Courier New" w:cs="Courier New"/>
-          <w:color w:val="880000"/>
-        </w:rPr>
-        <w:t>περιγραφέων</w:t>
-      </w:r>
-      <w:proofErr w:type="spellEnd"/>
-      <w:r>
-        <w:rPr>
-          <w:rFonts w:ascii="Courier New" w:hAnsi="Courier New" w:cs="Courier New"/>
-          <w:color w:val="880000"/>
-        </w:rPr>
-        <w:t xml:space="preserve"> με χρήση </w:t>
-      </w:r>
-      <w:proofErr w:type="spellStart"/>
-      <w:r>
-        <w:rPr>
-          <w:rFonts w:ascii="Courier New" w:hAnsi="Courier New" w:cs="Courier New"/>
-          <w:color w:val="880000"/>
-        </w:rPr>
-        <w:t>Ratio</w:t>
-      </w:r>
-      <w:proofErr w:type="spellEnd"/>
-      <w:r>
-        <w:rPr>
-          <w:rFonts w:ascii="Courier New" w:hAnsi="Courier New" w:cs="Courier New"/>
-          <w:color w:val="880000"/>
-        </w:rPr>
-        <w:t xml:space="preserve"> </w:t>
-      </w:r>
-      <w:proofErr w:type="spellStart"/>
-      <w:r>
-        <w:rPr>
-          <w:rFonts w:ascii="Courier New" w:hAnsi="Courier New" w:cs="Courier New"/>
-          <w:color w:val="880000"/>
-        </w:rPr>
-        <w:t>Test</w:t>
-      </w:r>
-      <w:proofErr w:type="spellEnd"/>
-      <w:r>
-        <w:rPr>
-          <w:rFonts w:ascii="Courier New" w:hAnsi="Courier New" w:cs="Courier New"/>
-          <w:color w:val="880000"/>
-        </w:rPr>
-        <w:t>...\n'</w:t>
-      </w:r>
-      <w:r>
-        <w:rPr>
-          <w:rFonts w:ascii="Courier New" w:hAnsi="Courier New" w:cs="Courier New"/>
-          <w:color w:val="444444"/>
-        </w:rPr>
-        <w:t>);</w:t>
-      </w:r>
-      <w:r>
-        <w:rPr>
-          <w:rFonts w:ascii="Courier New" w:hAnsi="Courier New" w:cs="Courier New"/>
-          <w:color w:val="444444"/>
-        </w:rPr>
-        <w:br/>
-      </w:r>
-      <w:proofErr w:type="spellStart"/>
-      <w:r>
-        <w:rPr>
-          <w:rFonts w:ascii="Courier New" w:hAnsi="Courier New" w:cs="Courier New"/>
-          <w:color w:val="444444"/>
-        </w:rPr>
-        <w:t>indexPairs</w:t>
-      </w:r>
-      <w:proofErr w:type="spellEnd"/>
-      <w:r>
-        <w:rPr>
-          <w:rFonts w:ascii="Courier New" w:hAnsi="Courier New" w:cs="Courier New"/>
-          <w:color w:val="444444"/>
-        </w:rPr>
-        <w:t xml:space="preserve"> = </w:t>
-      </w:r>
-      <w:proofErr w:type="spellStart"/>
-      <w:r>
-        <w:rPr>
-          <w:rFonts w:ascii="Courier New" w:hAnsi="Courier New" w:cs="Courier New"/>
-          <w:color w:val="444444"/>
-        </w:rPr>
-        <w:t>matchFeatures</w:t>
-      </w:r>
-      <w:proofErr w:type="spellEnd"/>
-      <w:r>
-        <w:rPr>
-          <w:rFonts w:ascii="Courier New" w:hAnsi="Courier New" w:cs="Courier New"/>
-          <w:color w:val="444444"/>
-        </w:rPr>
-        <w:t xml:space="preserve">(features1, features2, </w:t>
-      </w:r>
-      <w:r>
-        <w:rPr>
-          <w:rFonts w:ascii="Courier New" w:hAnsi="Courier New" w:cs="Courier New"/>
-          <w:color w:val="880000"/>
-        </w:rPr>
-        <w:t>'</w:t>
-      </w:r>
-      <w:proofErr w:type="spellStart"/>
-      <w:r>
-        <w:rPr>
-          <w:rFonts w:ascii="Courier New" w:hAnsi="Courier New" w:cs="Courier New"/>
-          <w:color w:val="880000"/>
-        </w:rPr>
-        <w:t>MaxRatio</w:t>
-      </w:r>
-      <w:proofErr w:type="spellEnd"/>
-      <w:r>
-        <w:rPr>
-          <w:rFonts w:ascii="Courier New" w:hAnsi="Courier New" w:cs="Courier New"/>
-          <w:color w:val="880000"/>
-        </w:rPr>
-        <w:t>'</w:t>
-      </w:r>
-      <w:r>
-        <w:rPr>
-          <w:rFonts w:ascii="Courier New" w:hAnsi="Courier New" w:cs="Courier New"/>
-          <w:color w:val="444444"/>
-        </w:rPr>
-        <w:t xml:space="preserve">, </w:t>
-      </w:r>
-      <w:r>
-        <w:rPr>
-          <w:rFonts w:ascii="Courier New" w:hAnsi="Courier New" w:cs="Courier New"/>
-          <w:color w:val="880000"/>
-        </w:rPr>
-        <w:t>0.8</w:t>
-      </w:r>
-      <w:r>
-        <w:rPr>
-          <w:rFonts w:ascii="Courier New" w:hAnsi="Courier New" w:cs="Courier New"/>
-          <w:color w:val="444444"/>
-        </w:rPr>
-        <w:t xml:space="preserve">, </w:t>
-      </w:r>
-      <w:r>
-        <w:rPr>
-          <w:rFonts w:ascii="Courier New" w:hAnsi="Courier New" w:cs="Courier New"/>
-          <w:color w:val="880000"/>
-        </w:rPr>
-        <w:t>'</w:t>
-      </w:r>
-      <w:proofErr w:type="spellStart"/>
-      <w:r>
-        <w:rPr>
-          <w:rFonts w:ascii="Courier New" w:hAnsi="Courier New" w:cs="Courier New"/>
-          <w:color w:val="880000"/>
-        </w:rPr>
-        <w:t>Unique</w:t>
-      </w:r>
-      <w:proofErr w:type="spellEnd"/>
-      <w:r>
-        <w:rPr>
-          <w:rFonts w:ascii="Courier New" w:hAnsi="Courier New" w:cs="Courier New"/>
-          <w:color w:val="880000"/>
-        </w:rPr>
-        <w:t>'</w:t>
+        <w:t>'Unique'</w:t>
       </w:r>
       <w:r>
         <w:rPr>
@@ -19330,82 +18808,104 @@
           <w:color w:val="444444"/>
         </w:rPr>
         <w:br/>
+        <w:t>fprintf(</w:t>
+      </w:r>
+      <w:r>
+        <w:rPr>
+          <w:rFonts w:ascii="Courier New" w:hAnsi="Courier New" w:cs="Courier New"/>
+          <w:color w:val="880000"/>
+        </w:rPr>
+        <w:t xml:space="preserve">'Αριθμός </w:t>
       </w:r>
       <w:proofErr w:type="spellStart"/>
       <w:r>
         <w:rPr>
           <w:rFonts w:ascii="Courier New" w:hAnsi="Courier New" w:cs="Courier New"/>
-          <w:color w:val="444444"/>
-        </w:rPr>
-        <w:t>fprintf</w:t>
+          <w:color w:val="880000"/>
+        </w:rPr>
+        <w:t>inliers</w:t>
       </w:r>
       <w:proofErr w:type="spellEnd"/>
       <w:r>
         <w:rPr>
           <w:rFonts w:ascii="Courier New" w:hAnsi="Courier New" w:cs="Courier New"/>
-          <w:color w:val="444444"/>
-        </w:rPr>
-        <w:t>(</w:t>
-      </w:r>
-      <w:r>
-        <w:rPr>
-          <w:rFonts w:ascii="Courier New" w:hAnsi="Courier New" w:cs="Courier New"/>
           <w:color w:val="880000"/>
         </w:rPr>
-        <w:t xml:space="preserve">'Αριθμός </w:t>
+        <w:t xml:space="preserve"> μετά το RANSAC: %d\n'</w:t>
+      </w:r>
+      <w:r>
+        <w:rPr>
+          <w:rFonts w:ascii="Courier New" w:hAnsi="Courier New" w:cs="Courier New"/>
+          <w:color w:val="444444"/>
+        </w:rPr>
+        <w:t xml:space="preserve">, </w:t>
       </w:r>
       <w:proofErr w:type="spellStart"/>
       <w:r>
         <w:rPr>
           <w:rFonts w:ascii="Courier New" w:hAnsi="Courier New" w:cs="Courier New"/>
+          <w:color w:val="397300"/>
+        </w:rPr>
+        <w:t>size</w:t>
+      </w:r>
+      <w:proofErr w:type="spellEnd"/>
+      <w:r>
+        <w:rPr>
+          <w:rFonts w:ascii="Courier New" w:hAnsi="Courier New" w:cs="Courier New"/>
+          <w:color w:val="444444"/>
+        </w:rPr>
+        <w:t>(inlierPoints1,</w:t>
+      </w:r>
+      <w:r>
+        <w:rPr>
+          <w:rFonts w:ascii="Courier New" w:hAnsi="Courier New" w:cs="Courier New"/>
           <w:color w:val="880000"/>
         </w:rPr>
-        <w:t>inliers</w:t>
+        <w:t>1</w:t>
+      </w:r>
+      <w:r>
+        <w:rPr>
+          <w:rFonts w:ascii="Courier New" w:hAnsi="Courier New" w:cs="Courier New"/>
+          <w:color w:val="444444"/>
+        </w:rPr>
+        <w:t>));</w:t>
+      </w:r>
+      <w:r>
+        <w:rPr>
+          <w:rFonts w:ascii="Courier New" w:hAnsi="Courier New" w:cs="Courier New"/>
+          <w:color w:val="444444"/>
+        </w:rPr>
+        <w:br/>
+      </w:r>
+      <w:r>
+        <w:rPr>
+          <w:rFonts w:ascii="Courier New" w:hAnsi="Courier New" w:cs="Courier New"/>
+          <w:color w:val="444444"/>
+        </w:rPr>
+        <w:br/>
+      </w:r>
+      <w:r>
+        <w:rPr>
+          <w:rFonts w:ascii="Courier New" w:hAnsi="Courier New" w:cs="Courier New"/>
+          <w:color w:val="888888"/>
+        </w:rPr>
+        <w:t xml:space="preserve">%% </w:t>
+      </w:r>
+      <w:proofErr w:type="spellStart"/>
+      <w:r>
+        <w:rPr>
+          <w:rFonts w:ascii="Courier New" w:hAnsi="Courier New" w:cs="Courier New"/>
+          <w:color w:val="888888"/>
+        </w:rPr>
+        <w:t>Οπτικοποίηση</w:t>
       </w:r>
       <w:proofErr w:type="spellEnd"/>
       <w:r>
         <w:rPr>
           <w:rFonts w:ascii="Courier New" w:hAnsi="Courier New" w:cs="Courier New"/>
-          <w:color w:val="880000"/>
-        </w:rPr>
-        <w:t xml:space="preserve"> μετά το RANSAC: %d\n'</w:t>
-      </w:r>
-      <w:r>
-        <w:rPr>
-          <w:rFonts w:ascii="Courier New" w:hAnsi="Courier New" w:cs="Courier New"/>
-          <w:color w:val="444444"/>
-        </w:rPr>
-        <w:t xml:space="preserve">, </w:t>
-      </w:r>
-      <w:proofErr w:type="spellStart"/>
-      <w:r>
-        <w:rPr>
-          <w:rFonts w:ascii="Courier New" w:hAnsi="Courier New" w:cs="Courier New"/>
-          <w:color w:val="397300"/>
-        </w:rPr>
-        <w:t>size</w:t>
-      </w:r>
-      <w:proofErr w:type="spellEnd"/>
-      <w:r>
-        <w:rPr>
-          <w:rFonts w:ascii="Courier New" w:hAnsi="Courier New" w:cs="Courier New"/>
-          <w:color w:val="444444"/>
-        </w:rPr>
-        <w:t>(inlierPoints1,</w:t>
-      </w:r>
-      <w:r>
-        <w:rPr>
-          <w:rFonts w:ascii="Courier New" w:hAnsi="Courier New" w:cs="Courier New"/>
-          <w:color w:val="880000"/>
-        </w:rPr>
-        <w:t>1</w:t>
-      </w:r>
-      <w:r>
-        <w:rPr>
-          <w:rFonts w:ascii="Courier New" w:hAnsi="Courier New" w:cs="Courier New"/>
-          <w:color w:val="444444"/>
-        </w:rPr>
-        <w:t>));</w:t>
+          <w:color w:val="888888"/>
+        </w:rPr>
+        <w:t xml:space="preserve"> Τελικών Αντιστοιχιών</w:t>
       </w:r>
       <w:r>
         <w:rPr>
@@ -19413,59 +18913,7 @@
           <w:color w:val="444444"/>
         </w:rPr>
         <w:br/>
-      </w:r>
-      <w:r>
-        <w:rPr>
-          <w:rFonts w:ascii="Courier New" w:hAnsi="Courier New" w:cs="Courier New"/>
-          <w:color w:val="444444"/>
-        </w:rPr>
-        <w:br/>
-      </w:r>
-      <w:r>
-        <w:rPr>
-          <w:rFonts w:ascii="Courier New" w:hAnsi="Courier New" w:cs="Courier New"/>
-          <w:color w:val="888888"/>
-        </w:rPr>
-        <w:t xml:space="preserve">%% </w:t>
-      </w:r>
-      <w:proofErr w:type="spellStart"/>
-      <w:r>
-        <w:rPr>
-          <w:rFonts w:ascii="Courier New" w:hAnsi="Courier New" w:cs="Courier New"/>
-          <w:color w:val="888888"/>
-        </w:rPr>
-        <w:t>Οπτικοποίηση</w:t>
-      </w:r>
-      <w:proofErr w:type="spellEnd"/>
-      <w:r>
-        <w:rPr>
-          <w:rFonts w:ascii="Courier New" w:hAnsi="Courier New" w:cs="Courier New"/>
-          <w:color w:val="888888"/>
-        </w:rPr>
-        <w:t xml:space="preserve"> Τελικών Αντιστοιχιών</w:t>
-      </w:r>
-      <w:r>
-        <w:rPr>
-          <w:rFonts w:ascii="Courier New" w:hAnsi="Courier New" w:cs="Courier New"/>
-          <w:color w:val="444444"/>
-        </w:rPr>
-        <w:br/>
-      </w:r>
-      <w:proofErr w:type="spellStart"/>
-      <w:r>
-        <w:rPr>
-          <w:rFonts w:ascii="Courier New" w:hAnsi="Courier New" w:cs="Courier New"/>
-          <w:color w:val="444444"/>
-        </w:rPr>
-        <w:t>fprintf</w:t>
-      </w:r>
-      <w:proofErr w:type="spellEnd"/>
-      <w:r>
-        <w:rPr>
-          <w:rFonts w:ascii="Courier New" w:hAnsi="Courier New" w:cs="Courier New"/>
-          <w:color w:val="444444"/>
-        </w:rPr>
-        <w:t>(</w:t>
+        <w:t>fprintf(</w:t>
       </w:r>
       <w:r>
         <w:rPr>
@@ -19641,6 +19089,7 @@
           <w:rFonts w:ascii="Courier New" w:hAnsi="Courier New" w:cs="Courier New"/>
           <w:color w:val="888888"/>
         </w:rPr>
+        <w:lastRenderedPageBreak/>
         <w:t>% Διασφάλιση ότι και οι δύο εικόνες έχουν το ίδιο πλήθος καναλιών</w:t>
       </w:r>
       <w:r>
@@ -20250,7 +19699,6 @@
           <w:rFonts w:ascii="Courier New" w:hAnsi="Courier New" w:cs="Courier New"/>
           <w:color w:val="880000"/>
         </w:rPr>
-        <w:lastRenderedPageBreak/>
         <w:t>'MarkerSize'</w:t>
       </w:r>
       <w:r>
@@ -20864,22 +20312,7 @@
           <w:color w:val="444444"/>
         </w:rPr>
         <w:br/>
-      </w:r>
-      <w:proofErr w:type="spellStart"/>
-      <w:r>
-        <w:rPr>
-          <w:rFonts w:ascii="Courier New" w:hAnsi="Courier New" w:cs="Courier New"/>
-          <w:color w:val="444444"/>
-        </w:rPr>
-        <w:t>fprintf</w:t>
-      </w:r>
-      <w:proofErr w:type="spellEnd"/>
-      <w:r>
-        <w:rPr>
-          <w:rFonts w:ascii="Courier New" w:hAnsi="Courier New" w:cs="Courier New"/>
-          <w:color w:val="444444"/>
-        </w:rPr>
-        <w:t>(</w:t>
+        <w:t>fprintf(</w:t>
       </w:r>
       <w:r>
         <w:rPr>
@@ -20913,6 +20346,7 @@
         <w:rPr>
           <w:noProof/>
         </w:rPr>
+        <w:lastRenderedPageBreak/>
         <w:drawing>
           <wp:inline distT="0" distB="0" distL="0" distR="0" wp14:anchorId="3FAA0D80" wp14:editId="14F36318">
             <wp:extent cx="4161849" cy="2217724"/>
@@ -21248,7 +20682,6 @@
         <w:rPr>
           <w:noProof/>
         </w:rPr>
-        <w:lastRenderedPageBreak/>
         <w:drawing>
           <wp:inline distT="0" distB="0" distL="0" distR="0" wp14:anchorId="0907DD02" wp14:editId="390A90AD">
             <wp:extent cx="4126727" cy="2199008"/>
@@ -21467,7 +20900,17 @@
           <w:szCs w:val="24"/>
           <w:lang w:eastAsia="el-GR"/>
         </w:rPr>
-        <w:t>Ο αλγόριθμος ξεκινά με την τυχαία δειγματοληψία ενός υποσυνόλου δεδομένων που είναι απαραίτητο για την εκτίμηση του μοντέλου. Ο αριθμός των σημείων που επιλέγονται εξαρτάται από τον τύπο του μοντέλου που θέλουμε να εκτιμήσουμε (π.χ., δύο σημεία για ευθεία, τρία για επίπεδο). Στη συνέχεια, χρησιμοποιείται αυτό το υποσύνολο για να εκτιμηθούν οι παράμετροι του μοντέλου. Μετά την εκτίμηση, ο αλγόριθμος ελέγχει όλα τα δεδομένα για να προσδιορίσει ποια σημεία συμφωνούν με το εκτιμημένο μοντέλο εντός ενός προκαθορισμένου κατωφλίου. Το μοντέλο που έχει τον μεγαλύτερο αριθμό "</w:t>
+        <w:t xml:space="preserve">Ο αλγόριθμος ξεκινά με την τυχαία δειγματοληψία ενός υποσυνόλου δεδομένων που είναι απαραίτητο για την εκτίμηση του μοντέλου. Ο αριθμός των σημείων που επιλέγονται εξαρτάται από τον τύπο του μοντέλου που θέλουμε να εκτιμήσουμε (π.χ., δύο σημεία για ευθεία, τρία για επίπεδο). Στη συνέχεια, </w:t>
+      </w:r>
+      <w:r>
+        <w:rPr>
+          <w:rFonts w:ascii="Courier New" w:hAnsi="Courier New" w:cs="Courier New"/>
+          <w:sz w:val="24"/>
+          <w:szCs w:val="24"/>
+          <w:lang w:eastAsia="el-GR"/>
+        </w:rPr>
+        <w:lastRenderedPageBreak/>
+        <w:t>χρησιμοποιείται αυτό το υποσύνολο για να εκτιμηθούν οι παράμετροι του μοντέλου. Μετά την εκτίμηση, ο αλγόριθμος ελέγχει όλα τα δεδομένα για να προσδιορίσει ποια σημεία συμφωνούν με το εκτιμημένο μοντέλο εντός ενός προκαθορισμένου κατωφλίου. Το μοντέλο που έχει τον μεγαλύτερο αριθμό "</w:t>
       </w:r>
       <w:proofErr w:type="spellStart"/>
       <w:r>
@@ -21703,7 +21146,6 @@
           <w:szCs w:val="24"/>
           <w:lang w:eastAsia="el-GR"/>
         </w:rPr>
-        <w:lastRenderedPageBreak/>
         <w:t>Χρήση του RANSAC στον Αλγόριθμο Αντιστοίχισης SIFT</w:t>
       </w:r>
     </w:p>
@@ -21982,7 +21424,17 @@
           <w:szCs w:val="24"/>
           <w:lang w:eastAsia="el-GR"/>
         </w:rPr>
-        <w:t xml:space="preserve"> πιο σύνθετες γεωμετρικές αλλαγές όπως η περιστροφή, η κλίση και η παραμόρφωση. Οι βασικές παράμετροι του RANSAC σε αυτή την εφαρμογή περιλαμβάνουν το </w:t>
+        <w:t xml:space="preserve"> πιο σύνθετες γεωμετρικές αλλαγές όπως η περιστροφή, η κλίση και η παραμόρφωση. Οι βασικές παράμετροι του RANSAC σε αυτή την </w:t>
+      </w:r>
+      <w:r>
+        <w:rPr>
+          <w:rFonts w:ascii="Courier New" w:hAnsi="Courier New" w:cs="Courier New"/>
+          <w:sz w:val="24"/>
+          <w:szCs w:val="24"/>
+          <w:lang w:eastAsia="el-GR"/>
+        </w:rPr>
+        <w:lastRenderedPageBreak/>
+        <w:t xml:space="preserve">εφαρμογή περιλαμβάνουν το </w:t>
       </w:r>
       <w:proofErr w:type="spellStart"/>
       <w:r>
@@ -22453,7 +21905,6 @@
         </w:rPr>
         <w:br/>
       </w:r>
-      <w:proofErr w:type="spellStart"/>
       <w:proofErr w:type="gramStart"/>
       <w:r>
         <w:rPr>
@@ -22461,16 +21912,7 @@
           <w:color w:val="444444"/>
           <w:lang w:val="en-US"/>
         </w:rPr>
-        <w:t>fprintf</w:t>
-      </w:r>
-      <w:proofErr w:type="spellEnd"/>
-      <w:r>
-        <w:rPr>
-          <w:rFonts w:ascii="Courier New" w:hAnsi="Courier New" w:cs="Courier New"/>
-          <w:color w:val="444444"/>
-          <w:lang w:val="en-US"/>
-        </w:rPr>
-        <w:t>(</w:t>
+        <w:t>fprintf(</w:t>
       </w:r>
       <w:proofErr w:type="gramEnd"/>
       <w:r>
@@ -22584,7 +22026,6 @@
           <w:szCs w:val="24"/>
           <w:lang w:eastAsia="el-GR"/>
         </w:rPr>
-        <w:lastRenderedPageBreak/>
         <w:t xml:space="preserve">Σε αυτό το τμήμα του κώδικα, η συνάρτηση </w:t>
       </w:r>
       <w:proofErr w:type="spellStart"/>
@@ -23190,7 +22631,17 @@
           <w:szCs w:val="24"/>
           <w:lang w:eastAsia="el-GR"/>
         </w:rPr>
-        <w:t xml:space="preserve"> χρησιμοποιεί τη διαφορά </w:t>
+        <w:t xml:space="preserve"> </w:t>
+      </w:r>
+      <w:r>
+        <w:rPr>
+          <w:rFonts w:ascii="Courier New" w:hAnsi="Courier New" w:cs="Courier New"/>
+          <w:sz w:val="24"/>
+          <w:szCs w:val="24"/>
+          <w:lang w:eastAsia="el-GR"/>
+        </w:rPr>
+        <w:lastRenderedPageBreak/>
+        <w:t xml:space="preserve">χρησιμοποιεί τη διαφορά </w:t>
       </w:r>
       <w:proofErr w:type="spellStart"/>
       <w:r>
@@ -23699,17 +23150,7 @@
           <w:szCs w:val="24"/>
           <w:lang w:eastAsia="el-GR"/>
         </w:rPr>
-        <w:t xml:space="preserve"> για τη μείωση των διαστάσεων σε 128, </w:t>
-      </w:r>
-      <w:r>
-        <w:rPr>
-          <w:rFonts w:ascii="Courier New" w:hAnsi="Courier New" w:cs="Courier New"/>
-          <w:sz w:val="24"/>
-          <w:szCs w:val="24"/>
-          <w:lang w:eastAsia="el-GR"/>
-        </w:rPr>
-        <w:lastRenderedPageBreak/>
-        <w:t xml:space="preserve">παρέχοντας πιο λεπτομερείς πληροφορίες για την τοπική περιοχή γύρω από το σημείο-κλειδί, βελτιώνοντας την </w:t>
+        <w:t xml:space="preserve"> για τη μείωση των διαστάσεων σε 128, παρέχοντας πιο λεπτομερείς πληροφορίες για την τοπική περιοχή γύρω από το σημείο-κλειδί, βελτιώνοντας την </w:t>
       </w:r>
       <w:proofErr w:type="spellStart"/>
       <w:r>
@@ -24133,7 +23574,17 @@
           <w:szCs w:val="24"/>
           <w:lang w:eastAsia="el-GR"/>
         </w:rPr>
-        <w:t xml:space="preserve"> διατηρεί όλες τις ανθεκτικές ιδιότητες του </w:t>
+        <w:t xml:space="preserve"> διατηρεί όλες τις </w:t>
+      </w:r>
+      <w:r>
+        <w:rPr>
+          <w:rFonts w:ascii="Courier New" w:hAnsi="Courier New" w:cs="Courier New"/>
+          <w:sz w:val="24"/>
+          <w:szCs w:val="24"/>
+          <w:lang w:eastAsia="el-GR"/>
+        </w:rPr>
+        <w:lastRenderedPageBreak/>
+        <w:t xml:space="preserve">ανθεκτικές ιδιότητες του </w:t>
       </w:r>
       <w:r>
         <w:rPr>
@@ -24316,17 +23767,7 @@
           <w:szCs w:val="24"/>
           <w:lang w:eastAsia="el-GR"/>
         </w:rPr>
-        <w:t xml:space="preserve"> χρησιμοποιείται κυρίως σε εφαρμογές όπου η υψηλή ακρίβεια στην αναγνώριση είναι προτεραιότητα και ο υπολογιστικός χρόνος δεν αποτελεί </w:t>
-      </w:r>
-      <w:r>
-        <w:rPr>
-          <w:rFonts w:ascii="Courier New" w:hAnsi="Courier New" w:cs="Courier New"/>
-          <w:sz w:val="24"/>
-          <w:szCs w:val="24"/>
-          <w:lang w:eastAsia="el-GR"/>
-        </w:rPr>
-        <w:lastRenderedPageBreak/>
-        <w:t xml:space="preserve">περιορισμό, όπως στην ανάλυση εικόνων υψηλής ανάλυσης και στην αναγνώριση αντικειμένων με λεπτομερή χαρακτηριστικά. Αντίθετα, ο </w:t>
+        <w:t xml:space="preserve"> χρησιμοποιείται κυρίως σε εφαρμογές όπου η υψηλή ακρίβεια στην αναγνώριση είναι προτεραιότητα και ο υπολογιστικός χρόνος δεν αποτελεί περιορισμό, όπως στην ανάλυση εικόνων υψηλής ανάλυσης και στην αναγνώριση αντικειμένων με λεπτομερή χαρακτηριστικά. Αντίθετα, ο </w:t>
       </w:r>
       <w:r>
         <w:rPr>
@@ -25561,7 +25002,7 @@
           <w:bCs/>
           <w:sz w:val="24"/>
           <w:szCs w:val="24"/>
-          <w:lang w:val="en-US" w:eastAsia="el-GR"/>
+          <w:lang w:eastAsia="el-GR"/>
         </w:rPr>
       </w:pPr>
       <w:r>
@@ -25573,6 +25014,7 @@
           <w:szCs w:val="24"/>
           <w:lang w:val="en-US" w:eastAsia="el-GR"/>
         </w:rPr>
+        <w:lastRenderedPageBreak/>
         <w:t>SURF</w:t>
       </w:r>
       <w:r>
@@ -25599,7 +25041,7 @@
           <w:bCs/>
           <w:sz w:val="24"/>
           <w:szCs w:val="24"/>
-          <w:lang w:val="en-US" w:eastAsia="el-GR"/>
+          <w:lang w:eastAsia="el-GR"/>
         </w:rPr>
       </w:pPr>
     </w:p>
@@ -26483,16 +25925,13 @@
       </w:pPr>
     </w:p>
     <w:sectPr>
-      <w:headerReference w:type="even" r:id="rId29"/>
-      <w:headerReference w:type="default" r:id="rId30"/>
-      <w:footerReference w:type="even" r:id="rId31"/>
-      <w:footerReference w:type="default" r:id="rId32"/>
-      <w:headerReference w:type="first" r:id="rId33"/>
-      <w:footerReference w:type="first" r:id="rId34"/>
+      <w:headerReference w:type="default" r:id="rId29"/>
+      <w:footerReference w:type="default" r:id="rId30"/>
       <w:type w:val="oddPage"/>
       <w:pgSz w:w="11906" w:h="16838" w:code="9"/>
-      <w:pgMar w:top="1701" w:right="2006" w:bottom="1701" w:left="1701" w:header="851" w:footer="851" w:gutter="0"/>
+      <w:pgMar w:top="1701" w:right="1286" w:bottom="1701" w:left="1701" w:header="851" w:footer="851" w:gutter="0"/>
       <w:cols w:space="720"/>
+      <w:titlePg/>
       <w:docGrid w:linePitch="360"/>
     </w:sectPr>
   </w:body>
@@ -26500,7 +25939,7 @@
 </file>
 
 <file path=word/endnotes.xml><?xml version="1.0" encoding="utf-8"?>
-<w:endnotes xmlns:wpc="http://schemas.microsoft.com/office/word/2010/wordprocessingCanvas" xmlns:cx="http://schemas.microsoft.com/office/drawing/2014/chartex" xmlns:cx1="http://schemas.microsoft.com/office/drawing/2015/9/8/chartex" xmlns:cx2="http://schemas.microsoft.com/office/drawing/2015/10/21/chartex" xmlns:cx3="http://schemas.microsoft.com/office/drawing/2016/5/9/chartex" xmlns:cx4="http://schemas.microsoft.com/office/drawing/2016/5/10/chartex" xmlns:cx5="http://schemas.microsoft.com/office/drawing/2016/5/11/chartex" xmlns:cx6="http://schemas.microsoft.com/office/drawing/2016/5/12/chartex" xmlns:cx7="http://schemas.microsoft.com/office/drawing/2016/5/13/chartex" xmlns:cx8="http://schemas.microsoft.com/office/drawing/2016/5/14/chartex" xmlns:mc="http://schemas.openxmlformats.org/markup-compatibility/2006" xmlns:aink="http://schemas.microsoft.com/office/drawing/2016/ink" xmlns:am3d="http://schemas.microsoft.com/office/drawing/2017/model3d" xmlns:o="urn:schemas-microsoft-com:office:office" xmlns:oel="http://schemas.microsoft.com/office/2019/extlst" xmlns:r="http://schemas.openxmlformats.org/officeDocument/2006/relationships" xmlns:m="http://schemas.openxmlformats.org/officeDocument/2006/math" xmlns:v="urn:schemas-microsoft-com:vml" xmlns:wp14="http://schemas.microsoft.com/office/word/2010/wordprocessingDrawing" xmlns:wp="http://schemas.openxmlformats.org/drawingml/2006/wordprocessingDrawing" xmlns:w10="urn:schemas-microsoft-com:office:word" xmlns:w="http://schemas.openxmlformats.org/wordprocessingml/2006/main" xmlns:w14="http://schemas.microsoft.com/office/word/2010/wordml" xmlns:w15="http://schemas.microsoft.com/office/word/2012/wordml" xmlns:w16cex="http://schemas.microsoft.com/office/word/2018/wordml/cex" xmlns:w16cid="http://schemas.microsoft.com/office/word/2016/wordml/cid" xmlns:w16="http://schemas.microsoft.com/office/word/2018/wordml" xmlns:w16du="http://schemas.microsoft.com/office/word/2023/wordml/word16du" xmlns:w16sdtdh="http://schemas.microsoft.com/office/word/2020/wordml/sdtdatahash" xmlns:w16sdtfl="http://schemas.microsoft.com/office/word/2024/wordml/sdtformatlock" xmlns:w16se="http://schemas.microsoft.com/office/word/2015/wordml/symex" xmlns:wpg="http://schemas.microsoft.com/office/word/2010/wordprocessingGroup" xmlns:wpi="http://schemas.microsoft.com/office/word/2010/wordprocessingInk" xmlns:wne="http://schemas.microsoft.com/office/word/2006/wordml" xmlns:wps="http://schemas.microsoft.com/office/word/2010/wordprocessingShape" mc:Ignorable="w14 w15 w16se w16cid w16 w16cex w16sdtdh w16sdtfl w16du wp14">
+<w:endnotes xmlns:wpc="http://schemas.microsoft.com/office/word/2010/wordprocessingCanvas" xmlns:cx="http://schemas.microsoft.com/office/drawing/2014/chartex" xmlns:cx1="http://schemas.microsoft.com/office/drawing/2015/9/8/chartex" xmlns:cx2="http://schemas.microsoft.com/office/drawing/2015/10/21/chartex" xmlns:cx3="http://schemas.microsoft.com/office/drawing/2016/5/9/chartex" xmlns:cx4="http://schemas.microsoft.com/office/drawing/2016/5/10/chartex" xmlns:cx5="http://schemas.microsoft.com/office/drawing/2016/5/11/chartex" xmlns:cx6="http://schemas.microsoft.com/office/drawing/2016/5/12/chartex" xmlns:cx7="http://schemas.microsoft.com/office/drawing/2016/5/13/chartex" xmlns:cx8="http://schemas.microsoft.com/office/drawing/2016/5/14/chartex" xmlns:mc="http://schemas.openxmlformats.org/markup-compatibility/2006" xmlns:aink="http://schemas.microsoft.com/office/drawing/2016/ink" xmlns:am3d="http://schemas.microsoft.com/office/drawing/2017/model3d" xmlns:o="urn:schemas-microsoft-com:office:office" xmlns:oel="http://schemas.microsoft.com/office/2019/extlst" xmlns:r="http://schemas.openxmlformats.org/officeDocument/2006/relationships" xmlns:m="http://schemas.openxmlformats.org/officeDocument/2006/math" xmlns:v="urn:schemas-microsoft-com:vml" xmlns:wp14="http://schemas.microsoft.com/office/word/2010/wordprocessingDrawing" xmlns:wp="http://schemas.openxmlformats.org/drawingml/2006/wordprocessingDrawing" xmlns:w10="urn:schemas-microsoft-com:office:word" xmlns:w="http://schemas.openxmlformats.org/wordprocessingml/2006/main" xmlns:w14="http://schemas.microsoft.com/office/word/2010/wordml" xmlns:w15="http://schemas.microsoft.com/office/word/2012/wordml" xmlns:w16cex="http://schemas.microsoft.com/office/word/2018/wordml/cex" xmlns:w16cid="http://schemas.microsoft.com/office/word/2016/wordml/cid" xmlns:w16="http://schemas.microsoft.com/office/word/2018/wordml" xmlns:w16du="http://schemas.microsoft.com/office/word/2023/wordml/word16du" xmlns:w16sdtdh="http://schemas.microsoft.com/office/word/2020/wordml/sdtdatahash" xmlns:w16se="http://schemas.microsoft.com/office/word/2015/wordml/symex" xmlns:wpg="http://schemas.microsoft.com/office/word/2010/wordprocessingGroup" xmlns:wpi="http://schemas.microsoft.com/office/word/2010/wordprocessingInk" xmlns:wne="http://schemas.microsoft.com/office/word/2006/wordml" xmlns:wps="http://schemas.microsoft.com/office/word/2010/wordprocessingShape" mc:Ignorable="w14 w15 w16se w16cid w16 w16cex w16sdtdh w16du wp14">
   <w:endnote w:type="separator" w:id="-1">
     <w:p>
       <w:r>
@@ -26519,13 +25958,74 @@
 </file>
 
 <file path=word/footer1.xml><?xml version="1.0" encoding="utf-8"?>
-<w:ftr xmlns:wpc="http://schemas.microsoft.com/office/word/2010/wordprocessingCanvas" xmlns:cx="http://schemas.microsoft.com/office/drawing/2014/chartex" xmlns:cx1="http://schemas.microsoft.com/office/drawing/2015/9/8/chartex" xmlns:cx2="http://schemas.microsoft.com/office/drawing/2015/10/21/chartex" xmlns:cx3="http://schemas.microsoft.com/office/drawing/2016/5/9/chartex" xmlns:cx4="http://schemas.microsoft.com/office/drawing/2016/5/10/chartex" xmlns:cx5="http://schemas.microsoft.com/office/drawing/2016/5/11/chartex" xmlns:cx6="http://schemas.microsoft.com/office/drawing/2016/5/12/chartex" xmlns:cx7="http://schemas.microsoft.com/office/drawing/2016/5/13/chartex" xmlns:cx8="http://schemas.microsoft.com/office/drawing/2016/5/14/chartex" xmlns:mc="http://schemas.openxmlformats.org/markup-compatibility/2006" xmlns:aink="http://schemas.microsoft.com/office/drawing/2016/ink" xmlns:am3d="http://schemas.microsoft.com/office/drawing/2017/model3d" xmlns:o="urn:schemas-microsoft-com:office:office" xmlns:oel="http://schemas.microsoft.com/office/2019/extlst" xmlns:r="http://schemas.openxmlformats.org/officeDocument/2006/relationships" xmlns:m="http://schemas.openxmlformats.org/officeDocument/2006/math" xmlns:v="urn:schemas-microsoft-com:vml" xmlns:wp14="http://schemas.microsoft.com/office/word/2010/wordprocessingDrawing" xmlns:wp="http://schemas.openxmlformats.org/drawingml/2006/wordprocessingDrawing" xmlns:w10="urn:schemas-microsoft-com:office:word" xmlns:w="http://schemas.openxmlformats.org/wordprocessingml/2006/main" xmlns:w14="http://schemas.microsoft.com/office/word/2010/wordml" xmlns:w15="http://schemas.microsoft.com/office/word/2012/wordml" xmlns:w16cex="http://schemas.microsoft.com/office/word/2018/wordml/cex" xmlns:w16cid="http://schemas.microsoft.com/office/word/2016/wordml/cid" xmlns:w16="http://schemas.microsoft.com/office/word/2018/wordml" xmlns:w16du="http://schemas.microsoft.com/office/word/2023/wordml/word16du" xmlns:w16sdtdh="http://schemas.microsoft.com/office/word/2020/wordml/sdtdatahash" xmlns:w16sdtfl="http://schemas.microsoft.com/office/word/2024/wordml/sdtformatlock" xmlns:w16se="http://schemas.microsoft.com/office/word/2015/wordml/symex" xmlns:wpg="http://schemas.microsoft.com/office/word/2010/wordprocessingGroup" xmlns:wpi="http://schemas.microsoft.com/office/word/2010/wordprocessingInk" xmlns:wne="http://schemas.microsoft.com/office/word/2006/wordml" xmlns:wps="http://schemas.microsoft.com/office/word/2010/wordprocessingShape" mc:Ignorable="w14 w15 w16se w16cid w16 w16cex w16sdtdh w16sdtfl w16du wp14">
-  <w:p/>
-</w:ftr>
-</file>
-
-<file path=word/footer2.xml><?xml version="1.0" encoding="utf-8"?>
-<w:ftr xmlns:wpc="http://schemas.microsoft.com/office/word/2010/wordprocessingCanvas" xmlns:cx="http://schemas.microsoft.com/office/drawing/2014/chartex" xmlns:cx1="http://schemas.microsoft.com/office/drawing/2015/9/8/chartex" xmlns:cx2="http://schemas.microsoft.com/office/drawing/2015/10/21/chartex" xmlns:cx3="http://schemas.microsoft.com/office/drawing/2016/5/9/chartex" xmlns:cx4="http://schemas.microsoft.com/office/drawing/2016/5/10/chartex" xmlns:cx5="http://schemas.microsoft.com/office/drawing/2016/5/11/chartex" xmlns:cx6="http://schemas.microsoft.com/office/drawing/2016/5/12/chartex" xmlns:cx7="http://schemas.microsoft.com/office/drawing/2016/5/13/chartex" xmlns:cx8="http://schemas.microsoft.com/office/drawing/2016/5/14/chartex" xmlns:mc="http://schemas.openxmlformats.org/markup-compatibility/2006" xmlns:aink="http://schemas.microsoft.com/office/drawing/2016/ink" xmlns:am3d="http://schemas.microsoft.com/office/drawing/2017/model3d" xmlns:o="urn:schemas-microsoft-com:office:office" xmlns:oel="http://schemas.microsoft.com/office/2019/extlst" xmlns:r="http://schemas.openxmlformats.org/officeDocument/2006/relationships" xmlns:m="http://schemas.openxmlformats.org/officeDocument/2006/math" xmlns:v="urn:schemas-microsoft-com:vml" xmlns:wp14="http://schemas.microsoft.com/office/word/2010/wordprocessingDrawing" xmlns:wp="http://schemas.openxmlformats.org/drawingml/2006/wordprocessingDrawing" xmlns:w10="urn:schemas-microsoft-com:office:word" xmlns:w="http://schemas.openxmlformats.org/wordprocessingml/2006/main" xmlns:w14="http://schemas.microsoft.com/office/word/2010/wordml" xmlns:w15="http://schemas.microsoft.com/office/word/2012/wordml" xmlns:w16cex="http://schemas.microsoft.com/office/word/2018/wordml/cex" xmlns:w16cid="http://schemas.microsoft.com/office/word/2016/wordml/cid" xmlns:w16="http://schemas.microsoft.com/office/word/2018/wordml" xmlns:w16du="http://schemas.microsoft.com/office/word/2023/wordml/word16du" xmlns:w16sdtdh="http://schemas.microsoft.com/office/word/2020/wordml/sdtdatahash" xmlns:w16sdtfl="http://schemas.microsoft.com/office/word/2024/wordml/sdtformatlock" xmlns:w16se="http://schemas.microsoft.com/office/word/2015/wordml/symex" xmlns:wpg="http://schemas.microsoft.com/office/word/2010/wordprocessingGroup" xmlns:wpi="http://schemas.microsoft.com/office/word/2010/wordprocessingInk" xmlns:wne="http://schemas.microsoft.com/office/word/2006/wordml" xmlns:wps="http://schemas.microsoft.com/office/word/2010/wordprocessingShape" mc:Ignorable="w14 w15 w16se w16cid w16 w16cex w16sdtdh w16sdtfl w16du wp14">
+<w:ftr xmlns:wpc="http://schemas.microsoft.com/office/word/2010/wordprocessingCanvas" xmlns:cx="http://schemas.microsoft.com/office/drawing/2014/chartex" xmlns:cx1="http://schemas.microsoft.com/office/drawing/2015/9/8/chartex" xmlns:cx2="http://schemas.microsoft.com/office/drawing/2015/10/21/chartex" xmlns:cx3="http://schemas.microsoft.com/office/drawing/2016/5/9/chartex" xmlns:cx4="http://schemas.microsoft.com/office/drawing/2016/5/10/chartex" xmlns:cx5="http://schemas.microsoft.com/office/drawing/2016/5/11/chartex" xmlns:cx6="http://schemas.microsoft.com/office/drawing/2016/5/12/chartex" xmlns:cx7="http://schemas.microsoft.com/office/drawing/2016/5/13/chartex" xmlns:cx8="http://schemas.microsoft.com/office/drawing/2016/5/14/chartex" xmlns:mc="http://schemas.openxmlformats.org/markup-compatibility/2006" xmlns:aink="http://schemas.microsoft.com/office/drawing/2016/ink" xmlns:am3d="http://schemas.microsoft.com/office/drawing/2017/model3d" xmlns:o="urn:schemas-microsoft-com:office:office" xmlns:oel="http://schemas.microsoft.com/office/2019/extlst" xmlns:r="http://schemas.openxmlformats.org/officeDocument/2006/relationships" xmlns:m="http://schemas.openxmlformats.org/officeDocument/2006/math" xmlns:v="urn:schemas-microsoft-com:vml" xmlns:wp14="http://schemas.microsoft.com/office/word/2010/wordprocessingDrawing" xmlns:wp="http://schemas.openxmlformats.org/drawingml/2006/wordprocessingDrawing" xmlns:w10="urn:schemas-microsoft-com:office:word" xmlns:w="http://schemas.openxmlformats.org/wordprocessingml/2006/main" xmlns:w14="http://schemas.microsoft.com/office/word/2010/wordml" xmlns:w15="http://schemas.microsoft.com/office/word/2012/wordml" xmlns:w16cex="http://schemas.microsoft.com/office/word/2018/wordml/cex" xmlns:w16cid="http://schemas.microsoft.com/office/word/2016/wordml/cid" xmlns:w16="http://schemas.microsoft.com/office/word/2018/wordml" xmlns:w16du="http://schemas.microsoft.com/office/word/2023/wordml/word16du" xmlns:w16sdtdh="http://schemas.microsoft.com/office/word/2020/wordml/sdtdatahash" xmlns:w16se="http://schemas.microsoft.com/office/word/2015/wordml/symex" xmlns:wpg="http://schemas.microsoft.com/office/word/2010/wordprocessingGroup" xmlns:wpi="http://schemas.microsoft.com/office/word/2010/wordprocessingInk" xmlns:wne="http://schemas.microsoft.com/office/word/2006/wordml" xmlns:wps="http://schemas.microsoft.com/office/word/2010/wordprocessingShape" mc:Ignorable="w14 w15 w16se w16cid w16 w16cex w16sdtdh w16du wp14">
+  <w:sdt>
+    <w:sdtPr>
+      <w:rPr>
+        <w:rFonts w:ascii="Courier New" w:hAnsi="Courier New" w:cs="Courier New"/>
+        <w:color w:val="5B9BD5" w:themeColor="accent1"/>
+      </w:rPr>
+      <w:id w:val="1235969693"/>
+      <w:docPartObj>
+        <w:docPartGallery w:val="Page Numbers (Bottom of Page)"/>
+        <w:docPartUnique/>
+      </w:docPartObj>
+    </w:sdtPr>
+    <w:sdtEndPr>
+      <w:rPr>
+        <w:noProof/>
+      </w:rPr>
+    </w:sdtEndPr>
+    <w:sdtContent>
+      <w:p>
+        <w:pPr>
+          <w:pStyle w:val="Footer"/>
+          <w:jc w:val="right"/>
+          <w:rPr>
+            <w:rFonts w:ascii="Courier New" w:hAnsi="Courier New" w:cs="Courier New"/>
+            <w:color w:val="5B9BD5" w:themeColor="accent1"/>
+          </w:rPr>
+        </w:pPr>
+        <w:r>
+          <w:rPr>
+            <w:rFonts w:ascii="Courier New" w:hAnsi="Courier New" w:cs="Courier New"/>
+            <w:color w:val="5B9BD5" w:themeColor="accent1"/>
+          </w:rPr>
+          <w:fldChar w:fldCharType="begin"/>
+        </w:r>
+        <w:r>
+          <w:rPr>
+            <w:rFonts w:ascii="Courier New" w:hAnsi="Courier New" w:cs="Courier New"/>
+            <w:color w:val="5B9BD5" w:themeColor="accent1"/>
+          </w:rPr>
+          <w:instrText xml:space="preserve"> PAGE   \* MERGEFORMAT </w:instrText>
+        </w:r>
+        <w:r>
+          <w:rPr>
+            <w:rFonts w:ascii="Courier New" w:hAnsi="Courier New" w:cs="Courier New"/>
+            <w:color w:val="5B9BD5" w:themeColor="accent1"/>
+          </w:rPr>
+          <w:fldChar w:fldCharType="separate"/>
+        </w:r>
+        <w:r>
+          <w:rPr>
+            <w:rFonts w:ascii="Courier New" w:hAnsi="Courier New" w:cs="Courier New"/>
+            <w:noProof/>
+            <w:color w:val="5B9BD5" w:themeColor="accent1"/>
+          </w:rPr>
+          <w:t>2</w:t>
+        </w:r>
+        <w:r>
+          <w:rPr>
+            <w:rFonts w:ascii="Courier New" w:hAnsi="Courier New" w:cs="Courier New"/>
+            <w:noProof/>
+            <w:color w:val="5B9BD5" w:themeColor="accent1"/>
+          </w:rPr>
+          <w:fldChar w:fldCharType="end"/>
+        </w:r>
+      </w:p>
+    </w:sdtContent>
+  </w:sdt>
   <w:p>
     <w:pPr>
       <w:pStyle w:val="Footer"/>
@@ -26534,14 +26034,8 @@
 </w:ftr>
 </file>
 
-<file path=word/footer3.xml><?xml version="1.0" encoding="utf-8"?>
-<w:ftr xmlns:wpc="http://schemas.microsoft.com/office/word/2010/wordprocessingCanvas" xmlns:cx="http://schemas.microsoft.com/office/drawing/2014/chartex" xmlns:cx1="http://schemas.microsoft.com/office/drawing/2015/9/8/chartex" xmlns:cx2="http://schemas.microsoft.com/office/drawing/2015/10/21/chartex" xmlns:cx3="http://schemas.microsoft.com/office/drawing/2016/5/9/chartex" xmlns:cx4="http://schemas.microsoft.com/office/drawing/2016/5/10/chartex" xmlns:cx5="http://schemas.microsoft.com/office/drawing/2016/5/11/chartex" xmlns:cx6="http://schemas.microsoft.com/office/drawing/2016/5/12/chartex" xmlns:cx7="http://schemas.microsoft.com/office/drawing/2016/5/13/chartex" xmlns:cx8="http://schemas.microsoft.com/office/drawing/2016/5/14/chartex" xmlns:mc="http://schemas.openxmlformats.org/markup-compatibility/2006" xmlns:aink="http://schemas.microsoft.com/office/drawing/2016/ink" xmlns:am3d="http://schemas.microsoft.com/office/drawing/2017/model3d" xmlns:o="urn:schemas-microsoft-com:office:office" xmlns:oel="http://schemas.microsoft.com/office/2019/extlst" xmlns:r="http://schemas.openxmlformats.org/officeDocument/2006/relationships" xmlns:m="http://schemas.openxmlformats.org/officeDocument/2006/math" xmlns:v="urn:schemas-microsoft-com:vml" xmlns:wp14="http://schemas.microsoft.com/office/word/2010/wordprocessingDrawing" xmlns:wp="http://schemas.openxmlformats.org/drawingml/2006/wordprocessingDrawing" xmlns:w10="urn:schemas-microsoft-com:office:word" xmlns:w="http://schemas.openxmlformats.org/wordprocessingml/2006/main" xmlns:w14="http://schemas.microsoft.com/office/word/2010/wordml" xmlns:w15="http://schemas.microsoft.com/office/word/2012/wordml" xmlns:w16cex="http://schemas.microsoft.com/office/word/2018/wordml/cex" xmlns:w16cid="http://schemas.microsoft.com/office/word/2016/wordml/cid" xmlns:w16="http://schemas.microsoft.com/office/word/2018/wordml" xmlns:w16du="http://schemas.microsoft.com/office/word/2023/wordml/word16du" xmlns:w16sdtdh="http://schemas.microsoft.com/office/word/2020/wordml/sdtdatahash" xmlns:w16sdtfl="http://schemas.microsoft.com/office/word/2024/wordml/sdtformatlock" xmlns:w16se="http://schemas.microsoft.com/office/word/2015/wordml/symex" xmlns:wpg="http://schemas.microsoft.com/office/word/2010/wordprocessingGroup" xmlns:wpi="http://schemas.microsoft.com/office/word/2010/wordprocessingInk" xmlns:wne="http://schemas.microsoft.com/office/word/2006/wordml" xmlns:wps="http://schemas.microsoft.com/office/word/2010/wordprocessingShape" mc:Ignorable="w14 w15 w16se w16cid w16 w16cex w16sdtdh w16sdtfl w16du wp14">
-  <w:p/>
-</w:ftr>
-</file>
-
 <file path=word/footnotes.xml><?xml version="1.0" encoding="utf-8"?>
-<w:footnotes xmlns:wpc="http://schemas.microsoft.com/office/word/2010/wordprocessingCanvas" xmlns:cx="http://schemas.microsoft.com/office/drawing/2014/chartex" xmlns:cx1="http://schemas.microsoft.com/office/drawing/2015/9/8/chartex" xmlns:cx2="http://schemas.microsoft.com/office/drawing/2015/10/21/chartex" xmlns:cx3="http://schemas.microsoft.com/office/drawing/2016/5/9/chartex" xmlns:cx4="http://schemas.microsoft.com/office/drawing/2016/5/10/chartex" xmlns:cx5="http://schemas.microsoft.com/office/drawing/2016/5/11/chartex" xmlns:cx6="http://schemas.microsoft.com/office/drawing/2016/5/12/chartex" xmlns:cx7="http://schemas.microsoft.com/office/drawing/2016/5/13/chartex" xmlns:cx8="http://schemas.microsoft.com/office/drawing/2016/5/14/chartex" xmlns:mc="http://schemas.openxmlformats.org/markup-compatibility/2006" xmlns:aink="http://schemas.microsoft.com/office/drawing/2016/ink" xmlns:am3d="http://schemas.microsoft.com/office/drawing/2017/model3d" xmlns:o="urn:schemas-microsoft-com:office:office" xmlns:oel="http://schemas.microsoft.com/office/2019/extlst" xmlns:r="http://schemas.openxmlformats.org/officeDocument/2006/relationships" xmlns:m="http://schemas.openxmlformats.org/officeDocument/2006/math" xmlns:v="urn:schemas-microsoft-com:vml" xmlns:wp14="http://schemas.microsoft.com/office/word/2010/wordprocessingDrawing" xmlns:wp="http://schemas.openxmlformats.org/drawingml/2006/wordprocessingDrawing" xmlns:w10="urn:schemas-microsoft-com:office:word" xmlns:w="http://schemas.openxmlformats.org/wordprocessingml/2006/main" xmlns:w14="http://schemas.microsoft.com/office/word/2010/wordml" xmlns:w15="http://schemas.microsoft.com/office/word/2012/wordml" xmlns:w16cex="http://schemas.microsoft.com/office/word/2018/wordml/cex" xmlns:w16cid="http://schemas.microsoft.com/office/word/2016/wordml/cid" xmlns:w16="http://schemas.microsoft.com/office/word/2018/wordml" xmlns:w16du="http://schemas.microsoft.com/office/word/2023/wordml/word16du" xmlns:w16sdtdh="http://schemas.microsoft.com/office/word/2020/wordml/sdtdatahash" xmlns:w16sdtfl="http://schemas.microsoft.com/office/word/2024/wordml/sdtformatlock" xmlns:w16se="http://schemas.microsoft.com/office/word/2015/wordml/symex" xmlns:wpg="http://schemas.microsoft.com/office/word/2010/wordprocessingGroup" xmlns:wpi="http://schemas.microsoft.com/office/word/2010/wordprocessingInk" xmlns:wne="http://schemas.microsoft.com/office/word/2006/wordml" xmlns:wps="http://schemas.microsoft.com/office/word/2010/wordprocessingShape" mc:Ignorable="w14 w15 w16se w16cid w16 w16cex w16sdtdh w16sdtfl w16du wp14">
+<w:footnotes xmlns:wpc="http://schemas.microsoft.com/office/word/2010/wordprocessingCanvas" xmlns:cx="http://schemas.microsoft.com/office/drawing/2014/chartex" xmlns:cx1="http://schemas.microsoft.com/office/drawing/2015/9/8/chartex" xmlns:cx2="http://schemas.microsoft.com/office/drawing/2015/10/21/chartex" xmlns:cx3="http://schemas.microsoft.com/office/drawing/2016/5/9/chartex" xmlns:cx4="http://schemas.microsoft.com/office/drawing/2016/5/10/chartex" xmlns:cx5="http://schemas.microsoft.com/office/drawing/2016/5/11/chartex" xmlns:cx6="http://schemas.microsoft.com/office/drawing/2016/5/12/chartex" xmlns:cx7="http://schemas.microsoft.com/office/drawing/2016/5/13/chartex" xmlns:cx8="http://schemas.microsoft.com/office/drawing/2016/5/14/chartex" xmlns:mc="http://schemas.openxmlformats.org/markup-compatibility/2006" xmlns:aink="http://schemas.microsoft.com/office/drawing/2016/ink" xmlns:am3d="http://schemas.microsoft.com/office/drawing/2017/model3d" xmlns:o="urn:schemas-microsoft-com:office:office" xmlns:oel="http://schemas.microsoft.com/office/2019/extlst" xmlns:r="http://schemas.openxmlformats.org/officeDocument/2006/relationships" xmlns:m="http://schemas.openxmlformats.org/officeDocument/2006/math" xmlns:v="urn:schemas-microsoft-com:vml" xmlns:wp14="http://schemas.microsoft.com/office/word/2010/wordprocessingDrawing" xmlns:wp="http://schemas.openxmlformats.org/drawingml/2006/wordprocessingDrawing" xmlns:w10="urn:schemas-microsoft-com:office:word" xmlns:w="http://schemas.openxmlformats.org/wordprocessingml/2006/main" xmlns:w14="http://schemas.microsoft.com/office/word/2010/wordml" xmlns:w15="http://schemas.microsoft.com/office/word/2012/wordml" xmlns:w16cex="http://schemas.microsoft.com/office/word/2018/wordml/cex" xmlns:w16cid="http://schemas.microsoft.com/office/word/2016/wordml/cid" xmlns:w16="http://schemas.microsoft.com/office/word/2018/wordml" xmlns:w16du="http://schemas.microsoft.com/office/word/2023/wordml/word16du" xmlns:w16sdtdh="http://schemas.microsoft.com/office/word/2020/wordml/sdtdatahash" xmlns:w16se="http://schemas.microsoft.com/office/word/2015/wordml/symex" xmlns:wpg="http://schemas.microsoft.com/office/word/2010/wordprocessingGroup" xmlns:wpi="http://schemas.microsoft.com/office/word/2010/wordprocessingInk" xmlns:wne="http://schemas.microsoft.com/office/word/2006/wordml" xmlns:wps="http://schemas.microsoft.com/office/word/2010/wordprocessingShape" mc:Ignorable="w14 w15 w16se w16cid w16 w16cex w16sdtdh w16du wp14">
   <w:footnote w:type="separator" w:id="-1">
     <w:p>
       <w:r>
@@ -26560,29 +26054,63 @@
 </file>
 
 <file path=word/header1.xml><?xml version="1.0" encoding="utf-8"?>
-<w:hdr xmlns:wpc="http://schemas.microsoft.com/office/word/2010/wordprocessingCanvas" xmlns:cx="http://schemas.microsoft.com/office/drawing/2014/chartex" xmlns:cx1="http://schemas.microsoft.com/office/drawing/2015/9/8/chartex" xmlns:cx2="http://schemas.microsoft.com/office/drawing/2015/10/21/chartex" xmlns:cx3="http://schemas.microsoft.com/office/drawing/2016/5/9/chartex" xmlns:cx4="http://schemas.microsoft.com/office/drawing/2016/5/10/chartex" xmlns:cx5="http://schemas.microsoft.com/office/drawing/2016/5/11/chartex" xmlns:cx6="http://schemas.microsoft.com/office/drawing/2016/5/12/chartex" xmlns:cx7="http://schemas.microsoft.com/office/drawing/2016/5/13/chartex" xmlns:cx8="http://schemas.microsoft.com/office/drawing/2016/5/14/chartex" xmlns:mc="http://schemas.openxmlformats.org/markup-compatibility/2006" xmlns:aink="http://schemas.microsoft.com/office/drawing/2016/ink" xmlns:am3d="http://schemas.microsoft.com/office/drawing/2017/model3d" xmlns:o="urn:schemas-microsoft-com:office:office" xmlns:oel="http://schemas.microsoft.com/office/2019/extlst" xmlns:r="http://schemas.openxmlformats.org/officeDocument/2006/relationships" xmlns:m="http://schemas.openxmlformats.org/officeDocument/2006/math" xmlns:v="urn:schemas-microsoft-com:vml" xmlns:wp14="http://schemas.microsoft.com/office/word/2010/wordprocessingDrawing" xmlns:wp="http://schemas.openxmlformats.org/drawingml/2006/wordprocessingDrawing" xmlns:w10="urn:schemas-microsoft-com:office:word" xmlns:w="http://schemas.openxmlformats.org/wordprocessingml/2006/main" xmlns:w14="http://schemas.microsoft.com/office/word/2010/wordml" xmlns:w15="http://schemas.microsoft.com/office/word/2012/wordml" xmlns:w16cex="http://schemas.microsoft.com/office/word/2018/wordml/cex" xmlns:w16cid="http://schemas.microsoft.com/office/word/2016/wordml/cid" xmlns:w16="http://schemas.microsoft.com/office/word/2018/wordml" xmlns:w16du="http://schemas.microsoft.com/office/word/2023/wordml/word16du" xmlns:w16sdtdh="http://schemas.microsoft.com/office/word/2020/wordml/sdtdatahash" xmlns:w16sdtfl="http://schemas.microsoft.com/office/word/2024/wordml/sdtformatlock" xmlns:w16se="http://schemas.microsoft.com/office/word/2015/wordml/symex" xmlns:wpg="http://schemas.microsoft.com/office/word/2010/wordprocessingGroup" xmlns:wpi="http://schemas.microsoft.com/office/word/2010/wordprocessingInk" xmlns:wne="http://schemas.microsoft.com/office/word/2006/wordml" xmlns:wps="http://schemas.microsoft.com/office/word/2010/wordprocessingShape" mc:Ignorable="w14 w15 w16se w16cid w16 w16cex w16sdtdh w16sdtfl w16du wp14">
-  <w:p/>
-</w:hdr>
-</file>
-
-<file path=word/header2.xml><?xml version="1.0" encoding="utf-8"?>
-<w:hdr xmlns:wpc="http://schemas.microsoft.com/office/word/2010/wordprocessingCanvas" xmlns:cx="http://schemas.microsoft.com/office/drawing/2014/chartex" xmlns:cx1="http://schemas.microsoft.com/office/drawing/2015/9/8/chartex" xmlns:cx2="http://schemas.microsoft.com/office/drawing/2015/10/21/chartex" xmlns:cx3="http://schemas.microsoft.com/office/drawing/2016/5/9/chartex" xmlns:cx4="http://schemas.microsoft.com/office/drawing/2016/5/10/chartex" xmlns:cx5="http://schemas.microsoft.com/office/drawing/2016/5/11/chartex" xmlns:cx6="http://schemas.microsoft.com/office/drawing/2016/5/12/chartex" xmlns:cx7="http://schemas.microsoft.com/office/drawing/2016/5/13/chartex" xmlns:cx8="http://schemas.microsoft.com/office/drawing/2016/5/14/chartex" xmlns:mc="http://schemas.openxmlformats.org/markup-compatibility/2006" xmlns:aink="http://schemas.microsoft.com/office/drawing/2016/ink" xmlns:am3d="http://schemas.microsoft.com/office/drawing/2017/model3d" xmlns:o="urn:schemas-microsoft-com:office:office" xmlns:oel="http://schemas.microsoft.com/office/2019/extlst" xmlns:r="http://schemas.openxmlformats.org/officeDocument/2006/relationships" xmlns:m="http://schemas.openxmlformats.org/officeDocument/2006/math" xmlns:v="urn:schemas-microsoft-com:vml" xmlns:wp14="http://schemas.microsoft.com/office/word/2010/wordprocessingDrawing" xmlns:wp="http://schemas.openxmlformats.org/drawingml/2006/wordprocessingDrawing" xmlns:w10="urn:schemas-microsoft-com:office:word" xmlns:w="http://schemas.openxmlformats.org/wordprocessingml/2006/main" xmlns:w14="http://schemas.microsoft.com/office/word/2010/wordml" xmlns:w15="http://schemas.microsoft.com/office/word/2012/wordml" xmlns:w16cex="http://schemas.microsoft.com/office/word/2018/wordml/cex" xmlns:w16cid="http://schemas.microsoft.com/office/word/2016/wordml/cid" xmlns:w16="http://schemas.microsoft.com/office/word/2018/wordml" xmlns:w16du="http://schemas.microsoft.com/office/word/2023/wordml/word16du" xmlns:w16sdtdh="http://schemas.microsoft.com/office/word/2020/wordml/sdtdatahash" xmlns:w16sdtfl="http://schemas.microsoft.com/office/word/2024/wordml/sdtformatlock" xmlns:w16se="http://schemas.microsoft.com/office/word/2015/wordml/symex" xmlns:wpg="http://schemas.microsoft.com/office/word/2010/wordprocessingGroup" xmlns:wpi="http://schemas.microsoft.com/office/word/2010/wordprocessingInk" xmlns:wne="http://schemas.microsoft.com/office/word/2006/wordml" xmlns:wps="http://schemas.microsoft.com/office/word/2010/wordprocessingShape" mc:Ignorable="w14 w15 w16se w16cid w16 w16cex w16sdtdh w16sdtfl w16du wp14">
+<w:hdr xmlns:wpc="http://schemas.microsoft.com/office/word/2010/wordprocessingCanvas" xmlns:cx="http://schemas.microsoft.com/office/drawing/2014/chartex" xmlns:cx1="http://schemas.microsoft.com/office/drawing/2015/9/8/chartex" xmlns:cx2="http://schemas.microsoft.com/office/drawing/2015/10/21/chartex" xmlns:cx3="http://schemas.microsoft.com/office/drawing/2016/5/9/chartex" xmlns:cx4="http://schemas.microsoft.com/office/drawing/2016/5/10/chartex" xmlns:cx5="http://schemas.microsoft.com/office/drawing/2016/5/11/chartex" xmlns:cx6="http://schemas.microsoft.com/office/drawing/2016/5/12/chartex" xmlns:cx7="http://schemas.microsoft.com/office/drawing/2016/5/13/chartex" xmlns:cx8="http://schemas.microsoft.com/office/drawing/2016/5/14/chartex" xmlns:mc="http://schemas.openxmlformats.org/markup-compatibility/2006" xmlns:aink="http://schemas.microsoft.com/office/drawing/2016/ink" xmlns:am3d="http://schemas.microsoft.com/office/drawing/2017/model3d" xmlns:o="urn:schemas-microsoft-com:office:office" xmlns:oel="http://schemas.microsoft.com/office/2019/extlst" xmlns:r="http://schemas.openxmlformats.org/officeDocument/2006/relationships" xmlns:m="http://schemas.openxmlformats.org/officeDocument/2006/math" xmlns:v="urn:schemas-microsoft-com:vml" xmlns:wp14="http://schemas.microsoft.com/office/word/2010/wordprocessingDrawing" xmlns:wp="http://schemas.openxmlformats.org/drawingml/2006/wordprocessingDrawing" xmlns:w10="urn:schemas-microsoft-com:office:word" xmlns:w="http://schemas.openxmlformats.org/wordprocessingml/2006/main" xmlns:w14="http://schemas.microsoft.com/office/word/2010/wordml" xmlns:w15="http://schemas.microsoft.com/office/word/2012/wordml" xmlns:w16cex="http://schemas.microsoft.com/office/word/2018/wordml/cex" xmlns:w16cid="http://schemas.microsoft.com/office/word/2016/wordml/cid" xmlns:w16="http://schemas.microsoft.com/office/word/2018/wordml" xmlns:w16du="http://schemas.microsoft.com/office/word/2023/wordml/word16du" xmlns:w16sdtdh="http://schemas.microsoft.com/office/word/2020/wordml/sdtdatahash" xmlns:w16se="http://schemas.microsoft.com/office/word/2015/wordml/symex" xmlns:wpg="http://schemas.microsoft.com/office/word/2010/wordprocessingGroup" xmlns:wpi="http://schemas.microsoft.com/office/word/2010/wordprocessingInk" xmlns:wne="http://schemas.microsoft.com/office/word/2006/wordml" xmlns:wps="http://schemas.microsoft.com/office/word/2010/wordprocessingShape" mc:Ignorable="w14 w15 w16se w16cid w16 w16cex w16sdtdh w16du wp14">
+  <w:p>
+    <w:pPr>
+      <w:ind w:right="-441" w:hanging="630"/>
+      <w:jc w:val="center"/>
+      <w:rPr>
+        <w:rFonts w:ascii="Courier New" w:hAnsi="Courier New" w:cs="Courier New"/>
+        <w:color w:val="5B9BD5" w:themeColor="accent1"/>
+      </w:rPr>
+    </w:pPr>
+    <w:r>
+      <w:rPr>
+        <w:rFonts w:ascii="Courier New" w:hAnsi="Courier New" w:cs="Courier New"/>
+        <w:color w:val="5B9BD5" w:themeColor="accent1"/>
+      </w:rPr>
+      <w:t>ΘΕΜΑΤΑ ΟΡΑΣΗΣ ΥΠΟΛΟΓΙΣΤΩΝ|</w:t>
+    </w:r>
+    <w:r>
+      <w:rPr>
+        <w:rFonts w:ascii="Courier New" w:hAnsi="Courier New" w:cs="Courier New"/>
+        <w:color w:val="5B9BD5" w:themeColor="accent1"/>
+      </w:rPr>
+      <w:t>3</w:t>
+    </w:r>
+    <w:r>
+      <w:rPr>
+        <w:rFonts w:ascii="Courier New" w:hAnsi="Courier New" w:cs="Courier New"/>
+        <w:color w:val="5B9BD5" w:themeColor="accent1"/>
+      </w:rPr>
+      <w:t xml:space="preserve">Η ΕΡΓΑΣΤΗΡΙΑΚΗ|ΠΟΤΑΜΙΑΝΟΣ ΑΓΓΕΛΟΣ </w:t>
+    </w:r>
+    <w:r>
+      <w:rPr>
+        <w:rFonts w:ascii="Courier New" w:hAnsi="Courier New" w:cs="Courier New"/>
+        <w:color w:val="5B9BD5" w:themeColor="accent1"/>
+      </w:rPr>
+      <w:t xml:space="preserve">- </w:t>
+    </w:r>
+    <w:r>
+      <w:rPr>
+        <w:rFonts w:ascii="Courier New" w:hAnsi="Courier New" w:cs="Courier New"/>
+        <w:color w:val="5B9BD5" w:themeColor="accent1"/>
+      </w:rPr>
+      <w:t>ΝΙΚΟΛΑΟΣ</w:t>
+    </w:r>
+  </w:p>
   <w:p>
     <w:pPr>
       <w:pStyle w:val="Header"/>
+      <w:jc w:val="center"/>
     </w:pPr>
   </w:p>
 </w:hdr>
 </file>
 
-<file path=word/header3.xml><?xml version="1.0" encoding="utf-8"?>
-<w:hdr xmlns:wpc="http://schemas.microsoft.com/office/word/2010/wordprocessingCanvas" xmlns:cx="http://schemas.microsoft.com/office/drawing/2014/chartex" xmlns:cx1="http://schemas.microsoft.com/office/drawing/2015/9/8/chartex" xmlns:cx2="http://schemas.microsoft.com/office/drawing/2015/10/21/chartex" xmlns:cx3="http://schemas.microsoft.com/office/drawing/2016/5/9/chartex" xmlns:cx4="http://schemas.microsoft.com/office/drawing/2016/5/10/chartex" xmlns:cx5="http://schemas.microsoft.com/office/drawing/2016/5/11/chartex" xmlns:cx6="http://schemas.microsoft.com/office/drawing/2016/5/12/chartex" xmlns:cx7="http://schemas.microsoft.com/office/drawing/2016/5/13/chartex" xmlns:cx8="http://schemas.microsoft.com/office/drawing/2016/5/14/chartex" xmlns:mc="http://schemas.openxmlformats.org/markup-compatibility/2006" xmlns:aink="http://schemas.microsoft.com/office/drawing/2016/ink" xmlns:am3d="http://schemas.microsoft.com/office/drawing/2017/model3d" xmlns:o="urn:schemas-microsoft-com:office:office" xmlns:oel="http://schemas.microsoft.com/office/2019/extlst" xmlns:r="http://schemas.openxmlformats.org/officeDocument/2006/relationships" xmlns:m="http://schemas.openxmlformats.org/officeDocument/2006/math" xmlns:v="urn:schemas-microsoft-com:vml" xmlns:wp14="http://schemas.microsoft.com/office/word/2010/wordprocessingDrawing" xmlns:wp="http://schemas.openxmlformats.org/drawingml/2006/wordprocessingDrawing" xmlns:w10="urn:schemas-microsoft-com:office:word" xmlns:w="http://schemas.openxmlformats.org/wordprocessingml/2006/main" xmlns:w14="http://schemas.microsoft.com/office/word/2010/wordml" xmlns:w15="http://schemas.microsoft.com/office/word/2012/wordml" xmlns:w16cex="http://schemas.microsoft.com/office/word/2018/wordml/cex" xmlns:w16cid="http://schemas.microsoft.com/office/word/2016/wordml/cid" xmlns:w16="http://schemas.microsoft.com/office/word/2018/wordml" xmlns:w16du="http://schemas.microsoft.com/office/word/2023/wordml/word16du" xmlns:w16sdtdh="http://schemas.microsoft.com/office/word/2020/wordml/sdtdatahash" xmlns:w16sdtfl="http://schemas.microsoft.com/office/word/2024/wordml/sdtformatlock" xmlns:w16se="http://schemas.microsoft.com/office/word/2015/wordml/symex" xmlns:wpg="http://schemas.microsoft.com/office/word/2010/wordprocessingGroup" xmlns:wpi="http://schemas.microsoft.com/office/word/2010/wordprocessingInk" xmlns:wne="http://schemas.microsoft.com/office/word/2006/wordml" xmlns:wps="http://schemas.microsoft.com/office/word/2010/wordprocessingShape" mc:Ignorable="w14 w15 w16se w16cid w16 w16cex w16sdtdh w16sdtfl w16du wp14">
-  <w:p/>
-</w:hdr>
-</file>
-
 <file path=word/numbering.xml><?xml version="1.0" encoding="utf-8"?>
-<w:numbering xmlns:wpc="http://schemas.microsoft.com/office/word/2010/wordprocessingCanvas" xmlns:cx="http://schemas.microsoft.com/office/drawing/2014/chartex" xmlns:cx1="http://schemas.microsoft.com/office/drawing/2015/9/8/chartex" xmlns:cx2="http://schemas.microsoft.com/office/drawing/2015/10/21/chartex" xmlns:cx3="http://schemas.microsoft.com/office/drawing/2016/5/9/chartex" xmlns:cx4="http://schemas.microsoft.com/office/drawing/2016/5/10/chartex" xmlns:cx5="http://schemas.microsoft.com/office/drawing/2016/5/11/chartex" xmlns:cx6="http://schemas.microsoft.com/office/drawing/2016/5/12/chartex" xmlns:cx7="http://schemas.microsoft.com/office/drawing/2016/5/13/chartex" xmlns:cx8="http://schemas.microsoft.com/office/drawing/2016/5/14/chartex" xmlns:mc="http://schemas.openxmlformats.org/markup-compatibility/2006" xmlns:aink="http://schemas.microsoft.com/office/drawing/2016/ink" xmlns:am3d="http://schemas.microsoft.com/office/drawing/2017/model3d" xmlns:o="urn:schemas-microsoft-com:office:office" xmlns:oel="http://schemas.microsoft.com/office/2019/extlst" xmlns:r="http://schemas.openxmlformats.org/officeDocument/2006/relationships" xmlns:m="http://schemas.openxmlformats.org/officeDocument/2006/math" xmlns:v="urn:schemas-microsoft-com:vml" xmlns:wp14="http://schemas.microsoft.com/office/word/2010/wordprocessingDrawing" xmlns:wp="http://schemas.openxmlformats.org/drawingml/2006/wordprocessingDrawing" xmlns:w10="urn:schemas-microsoft-com:office:word" xmlns:w="http://schemas.openxmlformats.org/wordprocessingml/2006/main" xmlns:w14="http://schemas.microsoft.com/office/word/2010/wordml" xmlns:w15="http://schemas.microsoft.com/office/word/2012/wordml" xmlns:w16cex="http://schemas.microsoft.com/office/word/2018/wordml/cex" xmlns:w16cid="http://schemas.microsoft.com/office/word/2016/wordml/cid" xmlns:w16="http://schemas.microsoft.com/office/word/2018/wordml" xmlns:w16du="http://schemas.microsoft.com/office/word/2023/wordml/word16du" xmlns:w16sdtdh="http://schemas.microsoft.com/office/word/2020/wordml/sdtdatahash" xmlns:w16sdtfl="http://schemas.microsoft.com/office/word/2024/wordml/sdtformatlock" xmlns:w16se="http://schemas.microsoft.com/office/word/2015/wordml/symex" xmlns:wpg="http://schemas.microsoft.com/office/word/2010/wordprocessingGroup" xmlns:wpi="http://schemas.microsoft.com/office/word/2010/wordprocessingInk" xmlns:wne="http://schemas.microsoft.com/office/word/2006/wordml" xmlns:wps="http://schemas.microsoft.com/office/word/2010/wordprocessingShape" mc:Ignorable="w14 w15 w16se w16cid w16 w16cex w16sdtdh w16sdtfl w16du wp14">
+<w:numbering xmlns:wpc="http://schemas.microsoft.com/office/word/2010/wordprocessingCanvas" xmlns:cx="http://schemas.microsoft.com/office/drawing/2014/chartex" xmlns:cx1="http://schemas.microsoft.com/office/drawing/2015/9/8/chartex" xmlns:cx2="http://schemas.microsoft.com/office/drawing/2015/10/21/chartex" xmlns:cx3="http://schemas.microsoft.com/office/drawing/2016/5/9/chartex" xmlns:cx4="http://schemas.microsoft.com/office/drawing/2016/5/10/chartex" xmlns:cx5="http://schemas.microsoft.com/office/drawing/2016/5/11/chartex" xmlns:cx6="http://schemas.microsoft.com/office/drawing/2016/5/12/chartex" xmlns:cx7="http://schemas.microsoft.com/office/drawing/2016/5/13/chartex" xmlns:cx8="http://schemas.microsoft.com/office/drawing/2016/5/14/chartex" xmlns:mc="http://schemas.openxmlformats.org/markup-compatibility/2006" xmlns:aink="http://schemas.microsoft.com/office/drawing/2016/ink" xmlns:am3d="http://schemas.microsoft.com/office/drawing/2017/model3d" xmlns:o="urn:schemas-microsoft-com:office:office" xmlns:oel="http://schemas.microsoft.com/office/2019/extlst" xmlns:r="http://schemas.openxmlformats.org/officeDocument/2006/relationships" xmlns:m="http://schemas.openxmlformats.org/officeDocument/2006/math" xmlns:v="urn:schemas-microsoft-com:vml" xmlns:wp14="http://schemas.microsoft.com/office/word/2010/wordprocessingDrawing" xmlns:wp="http://schemas.openxmlformats.org/drawingml/2006/wordprocessingDrawing" xmlns:w10="urn:schemas-microsoft-com:office:word" xmlns:w="http://schemas.openxmlformats.org/wordprocessingml/2006/main" xmlns:w14="http://schemas.microsoft.com/office/word/2010/wordml" xmlns:w15="http://schemas.microsoft.com/office/word/2012/wordml" xmlns:w16cex="http://schemas.microsoft.com/office/word/2018/wordml/cex" xmlns:w16cid="http://schemas.microsoft.com/office/word/2016/wordml/cid" xmlns:w16="http://schemas.microsoft.com/office/word/2018/wordml" xmlns:w16du="http://schemas.microsoft.com/office/word/2023/wordml/word16du" xmlns:w16sdtdh="http://schemas.microsoft.com/office/word/2020/wordml/sdtdatahash" xmlns:w16se="http://schemas.microsoft.com/office/word/2015/wordml/symex" xmlns:wpg="http://schemas.microsoft.com/office/word/2010/wordprocessingGroup" xmlns:wpi="http://schemas.microsoft.com/office/word/2010/wordprocessingInk" xmlns:wne="http://schemas.microsoft.com/office/word/2006/wordml" xmlns:wps="http://schemas.microsoft.com/office/word/2010/wordprocessingShape" mc:Ignorable="w14 w15 w16se w16cid w16 w16cex w16sdtdh w16du wp14">
   <w:abstractNum w:abstractNumId="0" w15:restartNumberingAfterBreak="0">
     <w:nsid w:val="00000001"/>
     <w:multiLevelType w:val="multilevel"/>
@@ -34998,7 +34526,7 @@
 </file>
 
 <file path=word/styles.xml><?xml version="1.0" encoding="utf-8"?>
-<w:styles xmlns:mc="http://schemas.openxmlformats.org/markup-compatibility/2006" xmlns:r="http://schemas.openxmlformats.org/officeDocument/2006/relationships" xmlns:w="http://schemas.openxmlformats.org/wordprocessingml/2006/main" xmlns:w14="http://schemas.microsoft.com/office/word/2010/wordml" xmlns:w15="http://schemas.microsoft.com/office/word/2012/wordml" xmlns:w16cex="http://schemas.microsoft.com/office/word/2018/wordml/cex" xmlns:w16cid="http://schemas.microsoft.com/office/word/2016/wordml/cid" xmlns:w16="http://schemas.microsoft.com/office/word/2018/wordml" xmlns:w16du="http://schemas.microsoft.com/office/word/2023/wordml/word16du" xmlns:w16sdtdh="http://schemas.microsoft.com/office/word/2020/wordml/sdtdatahash" xmlns:w16sdtfl="http://schemas.microsoft.com/office/word/2024/wordml/sdtformatlock" xmlns:w16se="http://schemas.microsoft.com/office/word/2015/wordml/symex" mc:Ignorable="w14 w15 w16se w16cid w16 w16cex w16sdtdh w16sdtfl w16du">
+<w:styles xmlns:mc="http://schemas.openxmlformats.org/markup-compatibility/2006" xmlns:r="http://schemas.openxmlformats.org/officeDocument/2006/relationships" xmlns:w="http://schemas.openxmlformats.org/wordprocessingml/2006/main" xmlns:w14="http://schemas.microsoft.com/office/word/2010/wordml" xmlns:w15="http://schemas.microsoft.com/office/word/2012/wordml" xmlns:w16cex="http://schemas.microsoft.com/office/word/2018/wordml/cex" xmlns:w16cid="http://schemas.microsoft.com/office/word/2016/wordml/cid" xmlns:w16="http://schemas.microsoft.com/office/word/2018/wordml" xmlns:w16du="http://schemas.microsoft.com/office/word/2023/wordml/word16du" xmlns:w16sdtdh="http://schemas.microsoft.com/office/word/2020/wordml/sdtdatahash" xmlns:w16se="http://schemas.microsoft.com/office/word/2015/wordml/symex" mc:Ignorable="w14 w15 w16se w16cid w16 w16cex w16sdtdh w16du">
   <w:docDefaults>
     <w:rPrDefault>
       <w:rPr>
@@ -37799,12 +37327,14 @@
   </w:style>
   <w:style w:type="character" w:customStyle="1" w:styleId="HeaderChar">
     <w:name w:val="Header Char"/>
+    <w:uiPriority w:val="99"/>
     <w:rPr>
       <w:lang w:eastAsia="zh-CN"/>
     </w:rPr>
   </w:style>
   <w:style w:type="character" w:customStyle="1" w:styleId="FooterChar">
     <w:name w:val="Footer Char"/>
+    <w:uiPriority w:val="99"/>
     <w:rPr>
       <w:lang w:eastAsia="zh-CN"/>
     </w:rPr>

</xml_diff>